<commit_message>
Added other pages, header and footer changes
Added other pages, header and footer changes
</commit_message>
<xml_diff>
--- a/other/Final Website Project.docx
+++ b/other/Final Website Project.docx
@@ -4,15 +4,15 @@
   <w:body>
     <w:p>
       <w:pPr>
-        <w:spacing w:after="0" w:line="240" w:lineRule="auto"/>
+        <w:spacing w:after="0"/>
         <w:rPr>
-          <w:rFonts w:ascii="Arial" w:eastAsia="Times New Roman" w:hAnsi="Arial" w:cs="Arial"/>
+          <w:rFonts w:ascii="Arial" w:hAnsi="Arial" w:cs="Arial"/>
           <w:color w:val="000000"/>
         </w:rPr>
       </w:pPr>
       <w:r>
         <w:rPr>
-          <w:rFonts w:ascii="Arial" w:eastAsia="Times New Roman" w:hAnsi="Arial" w:cs="Arial"/>
+          <w:rFonts w:ascii="Arial" w:hAnsi="Arial" w:cs="Arial"/>
           <w:color w:val="000000"/>
         </w:rPr>
         <w:t>Final Website Project – 150 points</w:t>
@@ -20,15 +20,15 @@
     </w:p>
     <w:p>
       <w:pPr>
-        <w:spacing w:after="0" w:line="240" w:lineRule="auto"/>
+        <w:spacing w:after="0"/>
         <w:rPr>
-          <w:rFonts w:ascii="Arial" w:eastAsia="Times New Roman" w:hAnsi="Arial" w:cs="Arial"/>
+          <w:rFonts w:ascii="Arial" w:hAnsi="Arial" w:cs="Arial"/>
           <w:color w:val="000000"/>
         </w:rPr>
       </w:pPr>
       <w:r>
         <w:rPr>
-          <w:rFonts w:ascii="Arial" w:eastAsia="Times New Roman" w:hAnsi="Arial" w:cs="Arial"/>
+          <w:rFonts w:ascii="Arial" w:hAnsi="Arial" w:cs="Arial"/>
           <w:color w:val="000000"/>
         </w:rPr>
         <w:t>Here are the absolute requirements for your Web Design Project:</w:t>
@@ -36,22 +36,22 @@
     </w:p>
     <w:p>
       <w:pPr>
-        <w:spacing w:after="0" w:line="240" w:lineRule="auto"/>
+        <w:spacing w:after="0"/>
         <w:rPr>
-          <w:rFonts w:ascii="Arial" w:eastAsia="Times New Roman" w:hAnsi="Arial" w:cs="Arial"/>
+          <w:rFonts w:ascii="Arial" w:hAnsi="Arial" w:cs="Arial"/>
           <w:color w:val="000000"/>
         </w:rPr>
       </w:pPr>
       <w:r>
         <w:rPr>
-          <w:rFonts w:ascii="Arial" w:eastAsia="Times New Roman" w:hAnsi="Arial" w:cs="Arial"/>
+          <w:rFonts w:ascii="Arial" w:hAnsi="Arial" w:cs="Arial"/>
           <w:color w:val="000000"/>
         </w:rPr>
         <w:t>·</w:t>
       </w:r>
       <w:r>
         <w:rPr>
-          <w:rFonts w:ascii="Times New Roman" w:eastAsia="Times New Roman" w:hAnsi="Times New Roman" w:cs="Times New Roman"/>
+          <w:rStyle w:val="c6"/>
           <w:color w:val="000000"/>
           <w:sz w:val="14"/>
           <w:szCs w:val="14"/>
@@ -60,7 +60,7 @@
       </w:r>
       <w:r>
         <w:rPr>
-          <w:rFonts w:ascii="Arial" w:eastAsia="Times New Roman" w:hAnsi="Arial" w:cs="Arial"/>
+          <w:rFonts w:ascii="Arial" w:hAnsi="Arial" w:cs="Arial"/>
           <w:color w:val="000000"/>
         </w:rPr>
         <w:t>Project has at least 10 pages</w:t>
@@ -68,22 +68,22 @@
     </w:p>
     <w:p>
       <w:pPr>
-        <w:spacing w:after="0" w:line="240" w:lineRule="auto"/>
+        <w:spacing w:after="0"/>
         <w:rPr>
-          <w:rFonts w:ascii="Arial" w:eastAsia="Times New Roman" w:hAnsi="Arial" w:cs="Arial"/>
+          <w:rFonts w:ascii="Arial" w:hAnsi="Arial" w:cs="Arial"/>
           <w:color w:val="000000"/>
         </w:rPr>
       </w:pPr>
       <w:r>
         <w:rPr>
-          <w:rFonts w:ascii="Arial" w:eastAsia="Times New Roman" w:hAnsi="Arial" w:cs="Arial"/>
+          <w:rFonts w:ascii="Arial" w:hAnsi="Arial" w:cs="Arial"/>
           <w:color w:val="000000"/>
         </w:rPr>
         <w:t>·</w:t>
       </w:r>
       <w:r>
         <w:rPr>
-          <w:rFonts w:ascii="Times New Roman" w:eastAsia="Times New Roman" w:hAnsi="Times New Roman" w:cs="Times New Roman"/>
+          <w:rStyle w:val="c6"/>
           <w:color w:val="000000"/>
           <w:sz w:val="14"/>
           <w:szCs w:val="14"/>
@@ -92,7 +92,7 @@
       </w:r>
       <w:r>
         <w:rPr>
-          <w:rFonts w:ascii="Arial" w:eastAsia="Times New Roman" w:hAnsi="Arial" w:cs="Arial"/>
+          <w:rFonts w:ascii="Arial" w:hAnsi="Arial" w:cs="Arial"/>
           <w:color w:val="000000"/>
         </w:rPr>
         <w:t>PowerPoint/Google presentation on the exam day (separate rubric)</w:t>
@@ -100,22 +100,22 @@
     </w:p>
     <w:p>
       <w:pPr>
-        <w:spacing w:after="0" w:line="240" w:lineRule="auto"/>
+        <w:spacing w:after="0"/>
         <w:rPr>
-          <w:rFonts w:ascii="Arial" w:eastAsia="Times New Roman" w:hAnsi="Arial" w:cs="Arial"/>
+          <w:rFonts w:ascii="Arial" w:hAnsi="Arial" w:cs="Arial"/>
           <w:color w:val="000000"/>
         </w:rPr>
       </w:pPr>
       <w:r>
         <w:rPr>
-          <w:rFonts w:ascii="Arial" w:eastAsia="Times New Roman" w:hAnsi="Arial" w:cs="Arial"/>
+          <w:rFonts w:ascii="Arial" w:hAnsi="Arial" w:cs="Arial"/>
           <w:color w:val="000000"/>
         </w:rPr>
         <w:t>·</w:t>
       </w:r>
       <w:r>
         <w:rPr>
-          <w:rFonts w:ascii="Times New Roman" w:eastAsia="Times New Roman" w:hAnsi="Times New Roman" w:cs="Times New Roman"/>
+          <w:rStyle w:val="c6"/>
           <w:color w:val="000000"/>
           <w:sz w:val="14"/>
           <w:szCs w:val="14"/>
@@ -124,7 +124,7 @@
       </w:r>
       <w:r>
         <w:rPr>
-          <w:rFonts w:ascii="Arial" w:eastAsia="Times New Roman" w:hAnsi="Arial" w:cs="Arial"/>
+          <w:rFonts w:ascii="Arial" w:hAnsi="Arial" w:cs="Arial"/>
           <w:color w:val="000000"/>
         </w:rPr>
         <w:t>An external CSS, applied to at least two of your pages</w:t>
@@ -132,22 +132,22 @@
     </w:p>
     <w:p>
       <w:pPr>
-        <w:spacing w:after="0" w:line="240" w:lineRule="auto"/>
+        <w:spacing w:after="0"/>
         <w:rPr>
-          <w:rFonts w:ascii="Arial" w:eastAsia="Times New Roman" w:hAnsi="Arial" w:cs="Arial"/>
+          <w:rFonts w:ascii="Arial" w:hAnsi="Arial" w:cs="Arial"/>
           <w:color w:val="000000"/>
         </w:rPr>
       </w:pPr>
       <w:r>
         <w:rPr>
-          <w:rFonts w:ascii="Arial" w:eastAsia="Times New Roman" w:hAnsi="Arial" w:cs="Arial"/>
+          <w:rFonts w:ascii="Arial" w:hAnsi="Arial" w:cs="Arial"/>
           <w:color w:val="000000"/>
         </w:rPr>
         <w:t>·</w:t>
       </w:r>
       <w:r>
         <w:rPr>
-          <w:rFonts w:ascii="Times New Roman" w:eastAsia="Times New Roman" w:hAnsi="Times New Roman" w:cs="Times New Roman"/>
+          <w:rStyle w:val="c6"/>
           <w:color w:val="000000"/>
           <w:sz w:val="14"/>
           <w:szCs w:val="14"/>
@@ -156,7 +156,7 @@
       </w:r>
       <w:r>
         <w:rPr>
-          <w:rFonts w:ascii="Arial" w:eastAsia="Times New Roman" w:hAnsi="Arial" w:cs="Arial"/>
+          <w:rFonts w:ascii="Arial" w:hAnsi="Arial" w:cs="Arial"/>
           <w:color w:val="000000"/>
         </w:rPr>
         <w:t>Any borrowed (copy and pasted) code should be so noted in the comments</w:t>
@@ -164,22 +164,22 @@
     </w:p>
     <w:p>
       <w:pPr>
-        <w:spacing w:after="0" w:line="240" w:lineRule="auto"/>
+        <w:spacing w:after="0"/>
         <w:rPr>
-          <w:rFonts w:ascii="Arial" w:eastAsia="Times New Roman" w:hAnsi="Arial" w:cs="Arial"/>
+          <w:rFonts w:ascii="Arial" w:hAnsi="Arial" w:cs="Arial"/>
           <w:color w:val="000000"/>
         </w:rPr>
       </w:pPr>
       <w:r>
         <w:rPr>
-          <w:rFonts w:ascii="Arial" w:eastAsia="Times New Roman" w:hAnsi="Arial" w:cs="Arial"/>
+          <w:rFonts w:ascii="Arial" w:hAnsi="Arial" w:cs="Arial"/>
           <w:color w:val="000000"/>
         </w:rPr>
         <w:t>·</w:t>
       </w:r>
       <w:r>
         <w:rPr>
-          <w:rFonts w:ascii="Times New Roman" w:eastAsia="Times New Roman" w:hAnsi="Times New Roman" w:cs="Times New Roman"/>
+          <w:rStyle w:val="c6"/>
           <w:color w:val="000000"/>
           <w:sz w:val="14"/>
           <w:szCs w:val="14"/>
@@ -188,7 +188,7 @@
       </w:r>
       <w:r>
         <w:rPr>
-          <w:rFonts w:ascii="Arial" w:eastAsia="Times New Roman" w:hAnsi="Arial" w:cs="Arial"/>
+          <w:rFonts w:ascii="Arial" w:hAnsi="Arial" w:cs="Arial"/>
           <w:color w:val="000000"/>
         </w:rPr>
         <w:t>Your website should look like you have been working on it for at least 6 weeks.</w:t>
@@ -196,15 +196,15 @@
     </w:p>
     <w:p>
       <w:pPr>
-        <w:spacing w:after="0" w:line="240" w:lineRule="auto"/>
+        <w:spacing w:after="0"/>
         <w:rPr>
-          <w:rFonts w:ascii="Arial" w:eastAsia="Times New Roman" w:hAnsi="Arial" w:cs="Arial"/>
+          <w:rFonts w:ascii="Arial" w:hAnsi="Arial" w:cs="Arial"/>
           <w:color w:val="000000"/>
         </w:rPr>
       </w:pPr>
       <w:r>
         <w:rPr>
-          <w:rFonts w:ascii="Arial" w:eastAsia="Times New Roman" w:hAnsi="Arial" w:cs="Arial"/>
+          <w:rFonts w:ascii="Arial" w:hAnsi="Arial" w:cs="Arial"/>
           <w:color w:val="000000"/>
         </w:rPr>
         <w:t>Beyond that, you need to incorporate elements to get you 150 points. Each element MUST connect to your website, and make sense in context. Please select from the following:</w:t>
@@ -244,22 +244,28 @@
           </w:tcPr>
           <w:p>
             <w:pPr>
-              <w:spacing w:after="0" w:line="0" w:lineRule="atLeast"/>
-              <w:rPr>
-                <w:rFonts w:ascii="Arial" w:eastAsia="Times New Roman" w:hAnsi="Arial" w:cs="Arial"/>
-                <w:color w:val="000000"/>
-              </w:rPr>
-            </w:pPr>
-            <w:bookmarkStart w:id="0" w:name="e8bf36ce14b80abcb7145e731885792c00bc40c2"/>
+              <w:pStyle w:val="c0"/>
+              <w:spacing w:before="0" w:beforeAutospacing="0" w:after="0" w:afterAutospacing="0" w:line="0" w:lineRule="atLeast"/>
+              <w:rPr>
+                <w:rFonts w:ascii="Arial" w:hAnsi="Arial" w:cs="Arial"/>
+                <w:color w:val="000000"/>
+                <w:sz w:val="22"/>
+                <w:szCs w:val="22"/>
+              </w:rPr>
+            </w:pPr>
+            <w:bookmarkStart w:id="0" w:name="d3e86089ef0a23fbaf854d70f3b87585f59fe01a"/>
             <w:bookmarkStart w:id="1" w:name="0"/>
             <w:bookmarkEnd w:id="0"/>
             <w:bookmarkEnd w:id="1"/>
             <w:r>
               <w:rPr>
-                <w:rFonts w:ascii="Arial" w:eastAsia="Times New Roman" w:hAnsi="Arial" w:cs="Arial"/>
+                <w:rStyle w:val="c12"/>
+                <w:rFonts w:ascii="Arial" w:hAnsi="Arial" w:cs="Arial"/>
                 <w:b/>
                 <w:bCs/>
                 <w:color w:val="FFFFFF"/>
+                <w:sz w:val="22"/>
+                <w:szCs w:val="22"/>
                 <w:shd w:val="clear" w:color="auto" w:fill="8064A2"/>
               </w:rPr>
               <w:t>Points</w:t>
@@ -286,18 +292,24 @@
           </w:tcPr>
           <w:p>
             <w:pPr>
-              <w:spacing w:after="0" w:line="0" w:lineRule="atLeast"/>
-              <w:rPr>
-                <w:rFonts w:ascii="Arial" w:eastAsia="Times New Roman" w:hAnsi="Arial" w:cs="Arial"/>
-                <w:color w:val="000000"/>
-              </w:rPr>
-            </w:pPr>
-            <w:r>
-              <w:rPr>
-                <w:rFonts w:ascii="Arial" w:eastAsia="Times New Roman" w:hAnsi="Arial" w:cs="Arial"/>
+              <w:pStyle w:val="c0"/>
+              <w:spacing w:before="0" w:beforeAutospacing="0" w:after="0" w:afterAutospacing="0" w:line="0" w:lineRule="atLeast"/>
+              <w:rPr>
+                <w:rFonts w:ascii="Arial" w:hAnsi="Arial" w:cs="Arial"/>
+                <w:color w:val="000000"/>
+                <w:sz w:val="22"/>
+                <w:szCs w:val="22"/>
+              </w:rPr>
+            </w:pPr>
+            <w:r>
+              <w:rPr>
+                <w:rStyle w:val="c12"/>
+                <w:rFonts w:ascii="Arial" w:hAnsi="Arial" w:cs="Arial"/>
                 <w:b/>
                 <w:bCs/>
                 <w:color w:val="FFFFFF"/>
+                <w:sz w:val="22"/>
+                <w:szCs w:val="22"/>
                 <w:shd w:val="clear" w:color="auto" w:fill="8064A2"/>
               </w:rPr>
               <w:t>Element</w:t>
@@ -325,18 +337,25 @@
           </w:tcPr>
           <w:p>
             <w:pPr>
-              <w:spacing w:after="0" w:line="0" w:lineRule="atLeast"/>
-              <w:rPr>
-                <w:rFonts w:ascii="Arial" w:eastAsia="Times New Roman" w:hAnsi="Arial" w:cs="Arial"/>
-                <w:color w:val="000000"/>
-              </w:rPr>
-            </w:pPr>
-            <w:r>
-              <w:rPr>
-                <w:rFonts w:ascii="Arial" w:eastAsia="Times New Roman" w:hAnsi="Arial" w:cs="Arial"/>
+              <w:pStyle w:val="c0"/>
+              <w:spacing w:before="0" w:beforeAutospacing="0" w:after="0" w:afterAutospacing="0" w:line="0" w:lineRule="atLeast"/>
+              <w:rPr>
+                <w:rFonts w:ascii="Arial" w:hAnsi="Arial" w:cs="Arial"/>
+                <w:color w:val="000000"/>
+                <w:sz w:val="22"/>
+                <w:szCs w:val="22"/>
+                <w:highlight w:val="green"/>
+              </w:rPr>
+            </w:pPr>
+            <w:r>
+              <w:rPr>
+                <w:rFonts w:ascii="Arial" w:hAnsi="Arial" w:cs="Arial"/>
                 <w:b/>
                 <w:bCs/>
                 <w:color w:val="000000"/>
+                <w:sz w:val="22"/>
+                <w:szCs w:val="22"/>
+                <w:highlight w:val="green"/>
               </w:rPr>
               <w:t>20</w:t>
             </w:r>
@@ -361,26 +380,36 @@
           </w:tcPr>
           <w:p>
             <w:pPr>
-              <w:spacing w:after="0" w:line="0" w:lineRule="atLeast"/>
-              <w:rPr>
-                <w:rFonts w:ascii="Arial" w:eastAsia="Times New Roman" w:hAnsi="Arial" w:cs="Arial"/>
-                <w:color w:val="000000"/>
-              </w:rPr>
-            </w:pPr>
-            <w:r>
-              <w:rPr>
-                <w:rFonts w:ascii="Arial" w:eastAsia="Times New Roman" w:hAnsi="Arial" w:cs="Arial"/>
-                <w:color w:val="000000"/>
-                <w:highlight w:val="yellow"/>
+              <w:pStyle w:val="c0"/>
+              <w:spacing w:before="0" w:beforeAutospacing="0" w:after="0" w:afterAutospacing="0" w:line="0" w:lineRule="atLeast"/>
+              <w:rPr>
+                <w:rFonts w:ascii="Arial" w:hAnsi="Arial" w:cs="Arial"/>
+                <w:color w:val="000000"/>
+                <w:sz w:val="22"/>
+                <w:szCs w:val="22"/>
+                <w:highlight w:val="green"/>
+              </w:rPr>
+            </w:pPr>
+            <w:r>
+              <w:rPr>
+                <w:rStyle w:val="c4"/>
+                <w:rFonts w:ascii="Arial" w:hAnsi="Arial" w:cs="Arial"/>
+                <w:color w:val="000000"/>
+                <w:sz w:val="22"/>
+                <w:szCs w:val="22"/>
+                <w:highlight w:val="green"/>
               </w:rPr>
               <w:t xml:space="preserve">Site is hosted on </w:t>
             </w:r>
             <w:proofErr w:type="spellStart"/>
             <w:r>
               <w:rPr>
-                <w:rFonts w:ascii="Arial" w:eastAsia="Times New Roman" w:hAnsi="Arial" w:cs="Arial"/>
-                <w:color w:val="000000"/>
-                <w:highlight w:val="yellow"/>
+                <w:rStyle w:val="c4"/>
+                <w:rFonts w:ascii="Arial" w:hAnsi="Arial" w:cs="Arial"/>
+                <w:color w:val="000000"/>
+                <w:sz w:val="22"/>
+                <w:szCs w:val="22"/>
+                <w:highlight w:val="green"/>
               </w:rPr>
               <w:t>github</w:t>
             </w:r>
@@ -408,18 +437,25 @@
           </w:tcPr>
           <w:p>
             <w:pPr>
-              <w:spacing w:after="0" w:line="0" w:lineRule="atLeast"/>
-              <w:rPr>
-                <w:rFonts w:ascii="Arial" w:eastAsia="Times New Roman" w:hAnsi="Arial" w:cs="Arial"/>
-                <w:color w:val="000000"/>
-              </w:rPr>
-            </w:pPr>
-            <w:r>
-              <w:rPr>
-                <w:rFonts w:ascii="Arial" w:eastAsia="Times New Roman" w:hAnsi="Arial" w:cs="Arial"/>
+              <w:pStyle w:val="c0"/>
+              <w:spacing w:before="0" w:beforeAutospacing="0" w:after="0" w:afterAutospacing="0" w:line="0" w:lineRule="atLeast"/>
+              <w:rPr>
+                <w:rFonts w:ascii="Arial" w:hAnsi="Arial" w:cs="Arial"/>
+                <w:color w:val="000000"/>
+                <w:sz w:val="22"/>
+                <w:szCs w:val="22"/>
+                <w:highlight w:val="green"/>
+              </w:rPr>
+            </w:pPr>
+            <w:r>
+              <w:rPr>
+                <w:rFonts w:ascii="Arial" w:hAnsi="Arial" w:cs="Arial"/>
                 <w:b/>
                 <w:bCs/>
                 <w:color w:val="000000"/>
+                <w:sz w:val="22"/>
+                <w:szCs w:val="22"/>
+                <w:highlight w:val="green"/>
               </w:rPr>
               <w:t>15</w:t>
             </w:r>
@@ -444,16 +480,23 @@
           </w:tcPr>
           <w:p>
             <w:pPr>
-              <w:spacing w:after="0" w:line="0" w:lineRule="atLeast"/>
-              <w:rPr>
-                <w:rFonts w:ascii="Arial" w:eastAsia="Times New Roman" w:hAnsi="Arial" w:cs="Arial"/>
-                <w:color w:val="000000"/>
-              </w:rPr>
-            </w:pPr>
-            <w:r>
-              <w:rPr>
-                <w:rFonts w:ascii="Arial" w:eastAsia="Times New Roman" w:hAnsi="Arial" w:cs="Arial"/>
-                <w:color w:val="000000"/>
+              <w:pStyle w:val="c0"/>
+              <w:spacing w:before="0" w:beforeAutospacing="0" w:after="0" w:afterAutospacing="0" w:line="0" w:lineRule="atLeast"/>
+              <w:rPr>
+                <w:rFonts w:ascii="Arial" w:hAnsi="Arial" w:cs="Arial"/>
+                <w:color w:val="000000"/>
+                <w:sz w:val="22"/>
+                <w:szCs w:val="22"/>
+                <w:highlight w:val="green"/>
+              </w:rPr>
+            </w:pPr>
+            <w:r>
+              <w:rPr>
+                <w:rStyle w:val="c4"/>
+                <w:rFonts w:ascii="Arial" w:hAnsi="Arial" w:cs="Arial"/>
+                <w:color w:val="000000"/>
+                <w:sz w:val="22"/>
+                <w:szCs w:val="22"/>
                 <w:highlight w:val="green"/>
               </w:rPr>
               <w:t>Your page is new and fresh, following current trends</w:t>
@@ -481,18 +524,25 @@
           </w:tcPr>
           <w:p>
             <w:pPr>
-              <w:spacing w:after="0" w:line="0" w:lineRule="atLeast"/>
-              <w:rPr>
-                <w:rFonts w:ascii="Arial" w:eastAsia="Times New Roman" w:hAnsi="Arial" w:cs="Arial"/>
-                <w:color w:val="000000"/>
-              </w:rPr>
-            </w:pPr>
-            <w:r>
-              <w:rPr>
-                <w:rFonts w:ascii="Arial" w:eastAsia="Times New Roman" w:hAnsi="Arial" w:cs="Arial"/>
+              <w:pStyle w:val="c0"/>
+              <w:spacing w:before="0" w:beforeAutospacing="0" w:after="0" w:afterAutospacing="0" w:line="0" w:lineRule="atLeast"/>
+              <w:rPr>
+                <w:rFonts w:ascii="Arial" w:hAnsi="Arial" w:cs="Arial"/>
+                <w:color w:val="000000"/>
+                <w:sz w:val="22"/>
+                <w:szCs w:val="22"/>
+                <w:highlight w:val="green"/>
+              </w:rPr>
+            </w:pPr>
+            <w:r>
+              <w:rPr>
+                <w:rFonts w:ascii="Arial" w:hAnsi="Arial" w:cs="Arial"/>
                 <w:b/>
                 <w:bCs/>
                 <w:color w:val="000000"/>
+                <w:sz w:val="22"/>
+                <w:szCs w:val="22"/>
+                <w:highlight w:val="green"/>
               </w:rPr>
               <w:t>5 each</w:t>
             </w:r>
@@ -517,17 +567,24 @@
           </w:tcPr>
           <w:p>
             <w:pPr>
-              <w:spacing w:after="0" w:line="0" w:lineRule="atLeast"/>
-              <w:rPr>
-                <w:rFonts w:ascii="Arial" w:eastAsia="Times New Roman" w:hAnsi="Arial" w:cs="Arial"/>
-                <w:color w:val="000000"/>
-              </w:rPr>
-            </w:pPr>
-            <w:r>
-              <w:rPr>
-                <w:rFonts w:ascii="Arial" w:eastAsia="Times New Roman" w:hAnsi="Arial" w:cs="Arial"/>
-                <w:color w:val="000000"/>
-                <w:highlight w:val="yellow"/>
+              <w:pStyle w:val="c0"/>
+              <w:spacing w:before="0" w:beforeAutospacing="0" w:after="0" w:afterAutospacing="0" w:line="0" w:lineRule="atLeast"/>
+              <w:rPr>
+                <w:rFonts w:ascii="Arial" w:hAnsi="Arial" w:cs="Arial"/>
+                <w:color w:val="000000"/>
+                <w:sz w:val="22"/>
+                <w:szCs w:val="22"/>
+                <w:highlight w:val="green"/>
+              </w:rPr>
+            </w:pPr>
+            <w:r>
+              <w:rPr>
+                <w:rStyle w:val="c4"/>
+                <w:rFonts w:ascii="Arial" w:hAnsi="Arial" w:cs="Arial"/>
+                <w:color w:val="000000"/>
+                <w:sz w:val="22"/>
+                <w:szCs w:val="22"/>
+                <w:highlight w:val="green"/>
               </w:rPr>
               <w:t>Each page beyond 10, up to 4 pages (20 points)</w:t>
             </w:r>
@@ -554,18 +611,23 @@
           </w:tcPr>
           <w:p>
             <w:pPr>
-              <w:spacing w:after="0" w:line="0" w:lineRule="atLeast"/>
-              <w:rPr>
-                <w:rFonts w:ascii="Arial" w:eastAsia="Times New Roman" w:hAnsi="Arial" w:cs="Arial"/>
-                <w:color w:val="000000"/>
-              </w:rPr>
-            </w:pPr>
-            <w:r>
-              <w:rPr>
-                <w:rFonts w:ascii="Arial" w:eastAsia="Times New Roman" w:hAnsi="Arial" w:cs="Arial"/>
+              <w:pStyle w:val="c0"/>
+              <w:spacing w:before="0" w:beforeAutospacing="0" w:after="0" w:afterAutospacing="0" w:line="0" w:lineRule="atLeast"/>
+              <w:rPr>
+                <w:rFonts w:ascii="Arial" w:hAnsi="Arial" w:cs="Arial"/>
+                <w:color w:val="000000"/>
+                <w:sz w:val="22"/>
+                <w:szCs w:val="22"/>
+              </w:rPr>
+            </w:pPr>
+            <w:r>
+              <w:rPr>
+                <w:rFonts w:ascii="Arial" w:hAnsi="Arial" w:cs="Arial"/>
                 <w:b/>
                 <w:bCs/>
                 <w:color w:val="000000"/>
+                <w:sz w:val="22"/>
+                <w:szCs w:val="22"/>
               </w:rPr>
               <w:t>5</w:t>
             </w:r>
@@ -590,17 +652,22 @@
           </w:tcPr>
           <w:p>
             <w:pPr>
-              <w:spacing w:after="0" w:line="0" w:lineRule="atLeast"/>
-              <w:rPr>
-                <w:rFonts w:ascii="Arial" w:eastAsia="Times New Roman" w:hAnsi="Arial" w:cs="Arial"/>
-                <w:color w:val="000000"/>
-              </w:rPr>
-            </w:pPr>
-            <w:r>
-              <w:rPr>
-                <w:rFonts w:ascii="Arial" w:eastAsia="Times New Roman" w:hAnsi="Arial" w:cs="Arial"/>
-                <w:color w:val="000000"/>
-                <w:highlight w:val="yellow"/>
+              <w:pStyle w:val="c0"/>
+              <w:spacing w:before="0" w:beforeAutospacing="0" w:after="0" w:afterAutospacing="0" w:line="0" w:lineRule="atLeast"/>
+              <w:rPr>
+                <w:rFonts w:ascii="Arial" w:hAnsi="Arial" w:cs="Arial"/>
+                <w:color w:val="000000"/>
+                <w:sz w:val="22"/>
+                <w:szCs w:val="22"/>
+              </w:rPr>
+            </w:pPr>
+            <w:r>
+              <w:rPr>
+                <w:rStyle w:val="c4"/>
+                <w:rFonts w:ascii="Arial" w:hAnsi="Arial" w:cs="Arial"/>
+                <w:color w:val="000000"/>
+                <w:sz w:val="22"/>
+                <w:szCs w:val="22"/>
               </w:rPr>
               <w:t>A JavaScript with a dialog box, taking input and giving output based on that input</w:t>
             </w:r>
@@ -627,18 +694,25 @@
           </w:tcPr>
           <w:p>
             <w:pPr>
-              <w:spacing w:after="0" w:line="0" w:lineRule="atLeast"/>
-              <w:rPr>
-                <w:rFonts w:ascii="Arial" w:eastAsia="Times New Roman" w:hAnsi="Arial" w:cs="Arial"/>
-                <w:color w:val="000000"/>
-              </w:rPr>
-            </w:pPr>
-            <w:r>
-              <w:rPr>
-                <w:rFonts w:ascii="Arial" w:eastAsia="Times New Roman" w:hAnsi="Arial" w:cs="Arial"/>
+              <w:pStyle w:val="c0"/>
+              <w:spacing w:before="0" w:beforeAutospacing="0" w:after="0" w:afterAutospacing="0" w:line="0" w:lineRule="atLeast"/>
+              <w:rPr>
+                <w:rFonts w:ascii="Arial" w:hAnsi="Arial" w:cs="Arial"/>
+                <w:color w:val="000000"/>
+                <w:sz w:val="22"/>
+                <w:szCs w:val="22"/>
+                <w:highlight w:val="green"/>
+              </w:rPr>
+            </w:pPr>
+            <w:r>
+              <w:rPr>
+                <w:rFonts w:ascii="Arial" w:hAnsi="Arial" w:cs="Arial"/>
                 <w:b/>
                 <w:bCs/>
                 <w:color w:val="000000"/>
+                <w:sz w:val="22"/>
+                <w:szCs w:val="22"/>
+                <w:highlight w:val="green"/>
               </w:rPr>
               <w:t>10</w:t>
             </w:r>
@@ -663,17 +737,24 @@
           </w:tcPr>
           <w:p>
             <w:pPr>
-              <w:spacing w:after="0" w:line="0" w:lineRule="atLeast"/>
-              <w:rPr>
-                <w:rFonts w:ascii="Arial" w:eastAsia="Times New Roman" w:hAnsi="Arial" w:cs="Arial"/>
-                <w:color w:val="000000"/>
-              </w:rPr>
-            </w:pPr>
-            <w:r>
-              <w:rPr>
-                <w:rFonts w:ascii="Arial" w:eastAsia="Times New Roman" w:hAnsi="Arial" w:cs="Arial"/>
-                <w:color w:val="000000"/>
-                <w:highlight w:val="yellow"/>
+              <w:pStyle w:val="c0"/>
+              <w:spacing w:before="0" w:beforeAutospacing="0" w:after="0" w:afterAutospacing="0" w:line="0" w:lineRule="atLeast"/>
+              <w:rPr>
+                <w:rFonts w:ascii="Arial" w:hAnsi="Arial" w:cs="Arial"/>
+                <w:color w:val="000000"/>
+                <w:sz w:val="22"/>
+                <w:szCs w:val="22"/>
+                <w:highlight w:val="green"/>
+              </w:rPr>
+            </w:pPr>
+            <w:r>
+              <w:rPr>
+                <w:rStyle w:val="c4"/>
+                <w:rFonts w:ascii="Arial" w:hAnsi="Arial" w:cs="Arial"/>
+                <w:color w:val="000000"/>
+                <w:sz w:val="22"/>
+                <w:szCs w:val="22"/>
+                <w:highlight w:val="green"/>
               </w:rPr>
               <w:t>A JavaScript which changes something on the html document, given user input</w:t>
             </w:r>
@@ -700,18 +781,25 @@
           </w:tcPr>
           <w:p>
             <w:pPr>
-              <w:spacing w:after="0" w:line="0" w:lineRule="atLeast"/>
-              <w:rPr>
-                <w:rFonts w:ascii="Arial" w:eastAsia="Times New Roman" w:hAnsi="Arial" w:cs="Arial"/>
-                <w:color w:val="000000"/>
-              </w:rPr>
-            </w:pPr>
-            <w:r>
-              <w:rPr>
-                <w:rFonts w:ascii="Arial" w:eastAsia="Times New Roman" w:hAnsi="Arial" w:cs="Arial"/>
+              <w:pStyle w:val="c0"/>
+              <w:spacing w:before="0" w:beforeAutospacing="0" w:after="0" w:afterAutospacing="0" w:line="0" w:lineRule="atLeast"/>
+              <w:rPr>
+                <w:rFonts w:ascii="Arial" w:hAnsi="Arial" w:cs="Arial"/>
+                <w:color w:val="000000"/>
+                <w:sz w:val="22"/>
+                <w:szCs w:val="22"/>
+                <w:highlight w:val="green"/>
+              </w:rPr>
+            </w:pPr>
+            <w:r>
+              <w:rPr>
+                <w:rFonts w:ascii="Arial" w:hAnsi="Arial" w:cs="Arial"/>
                 <w:b/>
                 <w:bCs/>
                 <w:color w:val="000000"/>
+                <w:sz w:val="22"/>
+                <w:szCs w:val="22"/>
+                <w:highlight w:val="green"/>
               </w:rPr>
               <w:t>3</w:t>
             </w:r>
@@ -736,17 +824,24 @@
           </w:tcPr>
           <w:p>
             <w:pPr>
-              <w:spacing w:after="0" w:line="0" w:lineRule="atLeast"/>
-              <w:rPr>
-                <w:rFonts w:ascii="Arial" w:eastAsia="Times New Roman" w:hAnsi="Arial" w:cs="Arial"/>
-                <w:color w:val="000000"/>
-              </w:rPr>
-            </w:pPr>
-            <w:r>
-              <w:rPr>
-                <w:rFonts w:ascii="Arial" w:eastAsia="Times New Roman" w:hAnsi="Arial" w:cs="Arial"/>
-                <w:color w:val="000000"/>
-                <w:highlight w:val="yellow"/>
+              <w:pStyle w:val="c0"/>
+              <w:spacing w:before="0" w:beforeAutospacing="0" w:after="0" w:afterAutospacing="0" w:line="0" w:lineRule="atLeast"/>
+              <w:rPr>
+                <w:rFonts w:ascii="Arial" w:hAnsi="Arial" w:cs="Arial"/>
+                <w:color w:val="000000"/>
+                <w:sz w:val="22"/>
+                <w:szCs w:val="22"/>
+                <w:highlight w:val="green"/>
+              </w:rPr>
+            </w:pPr>
+            <w:r>
+              <w:rPr>
+                <w:rStyle w:val="c4"/>
+                <w:rFonts w:ascii="Arial" w:hAnsi="Arial" w:cs="Arial"/>
+                <w:color w:val="000000"/>
+                <w:sz w:val="22"/>
+                <w:szCs w:val="22"/>
+                <w:highlight w:val="green"/>
               </w:rPr>
               <w:t>A JavaScript alert</w:t>
             </w:r>
@@ -773,18 +868,24 @@
           </w:tcPr>
           <w:p>
             <w:pPr>
-              <w:spacing w:after="0" w:line="0" w:lineRule="atLeast"/>
-              <w:rPr>
-                <w:rFonts w:ascii="Arial" w:eastAsia="Times New Roman" w:hAnsi="Arial" w:cs="Arial"/>
-                <w:color w:val="000000"/>
-              </w:rPr>
-            </w:pPr>
-            <w:r>
-              <w:rPr>
-                <w:rFonts w:ascii="Arial" w:eastAsia="Times New Roman" w:hAnsi="Arial" w:cs="Arial"/>
+              <w:pStyle w:val="c0"/>
+              <w:spacing w:before="0" w:beforeAutospacing="0" w:after="0" w:afterAutospacing="0" w:line="0" w:lineRule="atLeast"/>
+              <w:rPr>
+                <w:rFonts w:ascii="Arial" w:hAnsi="Arial" w:cs="Arial"/>
+                <w:color w:val="000000"/>
+                <w:sz w:val="22"/>
+                <w:szCs w:val="22"/>
+              </w:rPr>
+            </w:pPr>
+            <w:r>
+              <w:rPr>
+                <w:rStyle w:val="c11"/>
+                <w:rFonts w:ascii="Arial" w:hAnsi="Arial" w:cs="Arial"/>
                 <w:b/>
                 <w:bCs/>
                 <w:color w:val="000000"/>
+                <w:sz w:val="22"/>
+                <w:szCs w:val="22"/>
               </w:rPr>
               <w:t>20</w:t>
             </w:r>
@@ -809,17 +910,21 @@
           </w:tcPr>
           <w:p>
             <w:pPr>
-              <w:spacing w:after="0" w:line="0" w:lineRule="atLeast"/>
-              <w:rPr>
-                <w:rFonts w:ascii="Arial" w:eastAsia="Times New Roman" w:hAnsi="Arial" w:cs="Arial"/>
-                <w:color w:val="000000"/>
-              </w:rPr>
-            </w:pPr>
-            <w:r>
-              <w:rPr>
-                <w:rFonts w:ascii="Arial" w:eastAsia="Times New Roman" w:hAnsi="Arial" w:cs="Arial"/>
-                <w:color w:val="000000"/>
-                <w:highlight w:val="yellow"/>
+              <w:pStyle w:val="c0"/>
+              <w:spacing w:before="0" w:beforeAutospacing="0" w:after="0" w:afterAutospacing="0" w:line="0" w:lineRule="atLeast"/>
+              <w:rPr>
+                <w:rFonts w:ascii="Arial" w:hAnsi="Arial" w:cs="Arial"/>
+                <w:color w:val="000000"/>
+                <w:sz w:val="22"/>
+                <w:szCs w:val="22"/>
+              </w:rPr>
+            </w:pPr>
+            <w:r>
+              <w:rPr>
+                <w:rFonts w:ascii="Arial" w:hAnsi="Arial" w:cs="Arial"/>
+                <w:color w:val="000000"/>
+                <w:sz w:val="22"/>
+                <w:szCs w:val="22"/>
               </w:rPr>
               <w:t>A JavaScript Pixel Game or similar, designed by you</w:t>
             </w:r>
@@ -846,18 +951,23 @@
           </w:tcPr>
           <w:p>
             <w:pPr>
-              <w:spacing w:after="0" w:line="0" w:lineRule="atLeast"/>
-              <w:rPr>
-                <w:rFonts w:ascii="Arial" w:eastAsia="Times New Roman" w:hAnsi="Arial" w:cs="Arial"/>
-                <w:color w:val="000000"/>
-              </w:rPr>
-            </w:pPr>
-            <w:r>
-              <w:rPr>
-                <w:rFonts w:ascii="Arial" w:eastAsia="Times New Roman" w:hAnsi="Arial" w:cs="Arial"/>
+              <w:pStyle w:val="c0"/>
+              <w:spacing w:before="0" w:beforeAutospacing="0" w:after="0" w:afterAutospacing="0" w:line="0" w:lineRule="atLeast"/>
+              <w:rPr>
+                <w:rFonts w:ascii="Arial" w:hAnsi="Arial" w:cs="Arial"/>
+                <w:color w:val="000000"/>
+                <w:sz w:val="22"/>
+                <w:szCs w:val="22"/>
+              </w:rPr>
+            </w:pPr>
+            <w:r>
+              <w:rPr>
+                <w:rFonts w:ascii="Arial" w:hAnsi="Arial" w:cs="Arial"/>
                 <w:b/>
                 <w:bCs/>
                 <w:color w:val="000000"/>
+                <w:sz w:val="22"/>
+                <w:szCs w:val="22"/>
               </w:rPr>
               <w:t>10</w:t>
             </w:r>
@@ -882,17 +992,22 @@
           </w:tcPr>
           <w:p>
             <w:pPr>
-              <w:spacing w:after="0" w:line="0" w:lineRule="atLeast"/>
-              <w:rPr>
-                <w:rFonts w:ascii="Arial" w:eastAsia="Times New Roman" w:hAnsi="Arial" w:cs="Arial"/>
-                <w:color w:val="000000"/>
-              </w:rPr>
-            </w:pPr>
-            <w:r>
-              <w:rPr>
-                <w:rFonts w:ascii="Arial" w:eastAsia="Times New Roman" w:hAnsi="Arial" w:cs="Arial"/>
-                <w:color w:val="000000"/>
-                <w:highlight w:val="yellow"/>
+              <w:pStyle w:val="c0"/>
+              <w:spacing w:before="0" w:beforeAutospacing="0" w:after="0" w:afterAutospacing="0" w:line="0" w:lineRule="atLeast"/>
+              <w:rPr>
+                <w:rFonts w:ascii="Arial" w:hAnsi="Arial" w:cs="Arial"/>
+                <w:color w:val="000000"/>
+                <w:sz w:val="22"/>
+                <w:szCs w:val="22"/>
+              </w:rPr>
+            </w:pPr>
+            <w:r>
+              <w:rPr>
+                <w:rStyle w:val="c4"/>
+                <w:rFonts w:ascii="Arial" w:hAnsi="Arial" w:cs="Arial"/>
+                <w:color w:val="000000"/>
+                <w:sz w:val="22"/>
+                <w:szCs w:val="22"/>
               </w:rPr>
               <w:t>JavaScript Art</w:t>
             </w:r>
@@ -919,18 +1034,24 @@
           </w:tcPr>
           <w:p>
             <w:pPr>
-              <w:spacing w:after="0" w:line="0" w:lineRule="atLeast"/>
-              <w:rPr>
-                <w:rFonts w:ascii="Arial" w:eastAsia="Times New Roman" w:hAnsi="Arial" w:cs="Arial"/>
-                <w:color w:val="000000"/>
-              </w:rPr>
-            </w:pPr>
-            <w:r>
-              <w:rPr>
-                <w:rFonts w:ascii="Arial" w:eastAsia="Times New Roman" w:hAnsi="Arial" w:cs="Arial"/>
+              <w:pStyle w:val="c0"/>
+              <w:spacing w:before="0" w:beforeAutospacing="0" w:after="0" w:afterAutospacing="0" w:line="0" w:lineRule="atLeast"/>
+              <w:rPr>
+                <w:rFonts w:ascii="Arial" w:hAnsi="Arial" w:cs="Arial"/>
+                <w:color w:val="000000"/>
+                <w:sz w:val="22"/>
+                <w:szCs w:val="22"/>
+              </w:rPr>
+            </w:pPr>
+            <w:r>
+              <w:rPr>
+                <w:rStyle w:val="c11"/>
+                <w:rFonts w:ascii="Arial" w:hAnsi="Arial" w:cs="Arial"/>
                 <w:b/>
                 <w:bCs/>
                 <w:color w:val="000000"/>
+                <w:sz w:val="22"/>
+                <w:szCs w:val="22"/>
               </w:rPr>
               <w:t>?</w:t>
             </w:r>
@@ -955,18 +1076,21 @@
           </w:tcPr>
           <w:p>
             <w:pPr>
-              <w:spacing w:after="0" w:line="0" w:lineRule="atLeast"/>
-              <w:rPr>
-                <w:rFonts w:ascii="Arial" w:eastAsia="Times New Roman" w:hAnsi="Arial" w:cs="Arial"/>
-                <w:color w:val="000000"/>
-                <w:highlight w:val="cyan"/>
-              </w:rPr>
-            </w:pPr>
-            <w:r>
-              <w:rPr>
-                <w:rFonts w:ascii="Arial" w:eastAsia="Times New Roman" w:hAnsi="Arial" w:cs="Arial"/>
-                <w:color w:val="000000"/>
-                <w:highlight w:val="cyan"/>
+              <w:pStyle w:val="c0"/>
+              <w:spacing w:before="0" w:beforeAutospacing="0" w:after="0" w:afterAutospacing="0" w:line="0" w:lineRule="atLeast"/>
+              <w:rPr>
+                <w:rFonts w:ascii="Arial" w:hAnsi="Arial" w:cs="Arial"/>
+                <w:color w:val="000000"/>
+                <w:sz w:val="22"/>
+                <w:szCs w:val="22"/>
+              </w:rPr>
+            </w:pPr>
+            <w:r>
+              <w:rPr>
+                <w:rFonts w:ascii="Arial" w:hAnsi="Arial" w:cs="Arial"/>
+                <w:color w:val="000000"/>
+                <w:sz w:val="22"/>
+                <w:szCs w:val="22"/>
               </w:rPr>
               <w:t>An agreed upon JavaScript Activity</w:t>
             </w:r>
@@ -993,18 +1117,23 @@
           </w:tcPr>
           <w:p>
             <w:pPr>
-              <w:spacing w:after="0" w:line="0" w:lineRule="atLeast"/>
-              <w:rPr>
-                <w:rFonts w:ascii="Arial" w:eastAsia="Times New Roman" w:hAnsi="Arial" w:cs="Arial"/>
-                <w:color w:val="000000"/>
-              </w:rPr>
-            </w:pPr>
-            <w:r>
-              <w:rPr>
-                <w:rFonts w:ascii="Arial" w:eastAsia="Times New Roman" w:hAnsi="Arial" w:cs="Arial"/>
+              <w:pStyle w:val="c0"/>
+              <w:spacing w:before="0" w:beforeAutospacing="0" w:after="0" w:afterAutospacing="0" w:line="0" w:lineRule="atLeast"/>
+              <w:rPr>
+                <w:rFonts w:ascii="Arial" w:hAnsi="Arial" w:cs="Arial"/>
+                <w:color w:val="000000"/>
+                <w:sz w:val="22"/>
+                <w:szCs w:val="22"/>
+              </w:rPr>
+            </w:pPr>
+            <w:r>
+              <w:rPr>
+                <w:rFonts w:ascii="Arial" w:hAnsi="Arial" w:cs="Arial"/>
                 <w:b/>
                 <w:bCs/>
                 <w:color w:val="000000"/>
+                <w:sz w:val="22"/>
+                <w:szCs w:val="22"/>
               </w:rPr>
               <w:t>5 each</w:t>
             </w:r>
@@ -1029,20 +1158,36 @@
           </w:tcPr>
           <w:p>
             <w:pPr>
-              <w:spacing w:after="0" w:line="0" w:lineRule="atLeast"/>
-              <w:rPr>
-                <w:rFonts w:ascii="Arial" w:eastAsia="Times New Roman" w:hAnsi="Arial" w:cs="Arial"/>
-                <w:color w:val="000000"/>
-                <w:highlight w:val="cyan"/>
-              </w:rPr>
-            </w:pPr>
-            <w:r>
-              <w:rPr>
-                <w:rFonts w:ascii="Arial" w:eastAsia="Times New Roman" w:hAnsi="Arial" w:cs="Arial"/>
-                <w:color w:val="000000"/>
-                <w:highlight w:val="cyan"/>
-              </w:rPr>
-              <w:t>An html document to demonstrate JavaScript downloaded from the internet, all associated files, modified by you to make your website AWESOME, up to 4 pages (20 points)</w:t>
+              <w:pStyle w:val="c0"/>
+              <w:spacing w:before="0" w:beforeAutospacing="0" w:after="0" w:afterAutospacing="0" w:line="0" w:lineRule="atLeast"/>
+              <w:rPr>
+                <w:rFonts w:ascii="Arial" w:hAnsi="Arial" w:cs="Arial"/>
+                <w:color w:val="000000"/>
+                <w:sz w:val="22"/>
+                <w:szCs w:val="22"/>
+              </w:rPr>
+            </w:pPr>
+            <w:r>
+              <w:rPr>
+                <w:rStyle w:val="c4"/>
+                <w:rFonts w:ascii="Arial" w:hAnsi="Arial" w:cs="Arial"/>
+                <w:color w:val="000000"/>
+                <w:sz w:val="22"/>
+                <w:szCs w:val="22"/>
+              </w:rPr>
+              <w:t>An html doc</w:t>
+            </w:r>
+            <w:bookmarkStart w:id="2" w:name="_GoBack"/>
+            <w:bookmarkEnd w:id="2"/>
+            <w:r>
+              <w:rPr>
+                <w:rStyle w:val="c4"/>
+                <w:rFonts w:ascii="Arial" w:hAnsi="Arial" w:cs="Arial"/>
+                <w:color w:val="000000"/>
+                <w:sz w:val="22"/>
+                <w:szCs w:val="22"/>
+              </w:rPr>
+              <w:t>ument to demonstrate JavaScript downloaded from the internet, all associated files, modified by you to make your website AWESOME, up to 4 pages (20 points)</w:t>
             </w:r>
           </w:p>
         </w:tc>
@@ -1067,18 +1212,23 @@
           </w:tcPr>
           <w:p>
             <w:pPr>
-              <w:spacing w:after="0" w:line="0" w:lineRule="atLeast"/>
-              <w:rPr>
-                <w:rFonts w:ascii="Arial" w:eastAsia="Times New Roman" w:hAnsi="Arial" w:cs="Arial"/>
-                <w:color w:val="000000"/>
-              </w:rPr>
-            </w:pPr>
-            <w:r>
-              <w:rPr>
-                <w:rFonts w:ascii="Arial" w:eastAsia="Times New Roman" w:hAnsi="Arial" w:cs="Arial"/>
+              <w:pStyle w:val="c0"/>
+              <w:spacing w:before="0" w:beforeAutospacing="0" w:after="0" w:afterAutospacing="0" w:line="0" w:lineRule="atLeast"/>
+              <w:rPr>
+                <w:rFonts w:ascii="Arial" w:hAnsi="Arial" w:cs="Arial"/>
+                <w:color w:val="000000"/>
+                <w:sz w:val="22"/>
+                <w:szCs w:val="22"/>
+              </w:rPr>
+            </w:pPr>
+            <w:r>
+              <w:rPr>
+                <w:rFonts w:ascii="Arial" w:hAnsi="Arial" w:cs="Arial"/>
                 <w:b/>
                 <w:bCs/>
                 <w:color w:val="000000"/>
+                <w:sz w:val="22"/>
+                <w:szCs w:val="22"/>
               </w:rPr>
               <w:t>5 each</w:t>
             </w:r>
@@ -1103,28 +1253,31 @@
           </w:tcPr>
           <w:p>
             <w:pPr>
-              <w:spacing w:after="0" w:line="0" w:lineRule="atLeast"/>
-              <w:rPr>
-                <w:rFonts w:ascii="Arial" w:eastAsia="Times New Roman" w:hAnsi="Arial" w:cs="Arial"/>
-                <w:color w:val="000000"/>
-                <w:highlight w:val="cyan"/>
-              </w:rPr>
-            </w:pPr>
-            <w:r>
-              <w:rPr>
-                <w:rFonts w:ascii="Arial" w:eastAsia="Times New Roman" w:hAnsi="Arial" w:cs="Arial"/>
-                <w:color w:val="000000"/>
-                <w:highlight w:val="cyan"/>
+              <w:pStyle w:val="c0"/>
+              <w:spacing w:before="0" w:beforeAutospacing="0" w:after="0" w:afterAutospacing="0" w:line="0" w:lineRule="atLeast"/>
+              <w:rPr>
+                <w:rFonts w:ascii="Arial" w:hAnsi="Arial" w:cs="Arial"/>
+                <w:color w:val="000000"/>
+                <w:sz w:val="22"/>
+                <w:szCs w:val="22"/>
+              </w:rPr>
+            </w:pPr>
+            <w:r>
+              <w:rPr>
+                <w:rFonts w:ascii="Arial" w:hAnsi="Arial" w:cs="Arial"/>
+                <w:color w:val="000000"/>
+                <w:sz w:val="22"/>
+                <w:szCs w:val="22"/>
               </w:rPr>
               <w:t>An html document to demonstrate JavaScript downloaded from</w:t>
             </w:r>
             <w:hyperlink r:id="rId5" w:history="1">
               <w:r>
                 <w:rPr>
-                  <w:rFonts w:ascii="Arial" w:eastAsia="Times New Roman" w:hAnsi="Arial" w:cs="Arial"/>
-                  <w:color w:val="0000FF"/>
-                  <w:highlight w:val="cyan"/>
-                  <w:u w:val="single"/>
+                  <w:rStyle w:val="Hyperlink"/>
+                  <w:rFonts w:ascii="Arial" w:hAnsi="Arial" w:cs="Arial"/>
+                  <w:sz w:val="22"/>
+                  <w:szCs w:val="22"/>
                 </w:rPr>
                 <w:t> </w:t>
               </w:r>
@@ -1132,19 +1285,21 @@
             <w:hyperlink r:id="rId6" w:history="1">
               <w:r>
                 <w:rPr>
-                  <w:rFonts w:ascii="Arial" w:eastAsia="Times New Roman" w:hAnsi="Arial" w:cs="Arial"/>
-                  <w:color w:val="0000FF"/>
-                  <w:highlight w:val="cyan"/>
-                  <w:u w:val="single"/>
+                  <w:rStyle w:val="Hyperlink"/>
+                  <w:rFonts w:ascii="Arial" w:hAnsi="Arial" w:cs="Arial"/>
+                  <w:sz w:val="22"/>
+                  <w:szCs w:val="22"/>
                 </w:rPr>
                 <w:t>JQuery</w:t>
               </w:r>
             </w:hyperlink>
             <w:r>
               <w:rPr>
-                <w:rFonts w:ascii="Arial" w:eastAsia="Times New Roman" w:hAnsi="Arial" w:cs="Arial"/>
-                <w:color w:val="000000"/>
-                <w:highlight w:val="cyan"/>
+                <w:rStyle w:val="c4"/>
+                <w:rFonts w:ascii="Arial" w:hAnsi="Arial" w:cs="Arial"/>
+                <w:color w:val="000000"/>
+                <w:sz w:val="22"/>
+                <w:szCs w:val="22"/>
               </w:rPr>
               <w:t> (explore on your own), all associated files, modified by you to make your website AWESOME, up to 4 pages (20 points)</w:t>
             </w:r>
@@ -1171,18 +1326,23 @@
           </w:tcPr>
           <w:p>
             <w:pPr>
-              <w:spacing w:after="0" w:line="0" w:lineRule="atLeast"/>
-              <w:rPr>
-                <w:rFonts w:ascii="Arial" w:eastAsia="Times New Roman" w:hAnsi="Arial" w:cs="Arial"/>
-                <w:color w:val="000000"/>
-              </w:rPr>
-            </w:pPr>
-            <w:r>
-              <w:rPr>
-                <w:rFonts w:ascii="Arial" w:eastAsia="Times New Roman" w:hAnsi="Arial" w:cs="Arial"/>
+              <w:pStyle w:val="c0"/>
+              <w:spacing w:before="0" w:beforeAutospacing="0" w:after="0" w:afterAutospacing="0" w:line="0" w:lineRule="atLeast"/>
+              <w:rPr>
+                <w:rFonts w:ascii="Arial" w:hAnsi="Arial" w:cs="Arial"/>
+                <w:color w:val="000000"/>
+                <w:sz w:val="22"/>
+                <w:szCs w:val="22"/>
+              </w:rPr>
+            </w:pPr>
+            <w:r>
+              <w:rPr>
+                <w:rFonts w:ascii="Arial" w:hAnsi="Arial" w:cs="Arial"/>
                 <w:b/>
                 <w:bCs/>
                 <w:color w:val="000000"/>
+                <w:sz w:val="22"/>
+                <w:szCs w:val="22"/>
               </w:rPr>
               <w:t>10</w:t>
             </w:r>
@@ -1207,17 +1367,22 @@
           </w:tcPr>
           <w:p>
             <w:pPr>
-              <w:spacing w:after="0" w:line="0" w:lineRule="atLeast"/>
-              <w:rPr>
-                <w:rFonts w:ascii="Arial" w:eastAsia="Times New Roman" w:hAnsi="Arial" w:cs="Arial"/>
-                <w:color w:val="000000"/>
-              </w:rPr>
-            </w:pPr>
-            <w:r>
-              <w:rPr>
-                <w:rFonts w:ascii="Arial" w:eastAsia="Times New Roman" w:hAnsi="Arial" w:cs="Arial"/>
-                <w:color w:val="000000"/>
-                <w:highlight w:val="cyan"/>
+              <w:pStyle w:val="c0"/>
+              <w:spacing w:before="0" w:beforeAutospacing="0" w:after="0" w:afterAutospacing="0" w:line="0" w:lineRule="atLeast"/>
+              <w:rPr>
+                <w:rFonts w:ascii="Arial" w:hAnsi="Arial" w:cs="Arial"/>
+                <w:color w:val="000000"/>
+                <w:sz w:val="22"/>
+                <w:szCs w:val="22"/>
+              </w:rPr>
+            </w:pPr>
+            <w:r>
+              <w:rPr>
+                <w:rStyle w:val="c4"/>
+                <w:rFonts w:ascii="Arial" w:hAnsi="Arial" w:cs="Arial"/>
+                <w:color w:val="000000"/>
+                <w:sz w:val="22"/>
+                <w:szCs w:val="22"/>
               </w:rPr>
               <w:t>Create a photo gallery</w:t>
             </w:r>
@@ -1244,18 +1409,23 @@
           </w:tcPr>
           <w:p>
             <w:pPr>
-              <w:spacing w:after="0" w:line="0" w:lineRule="atLeast"/>
-              <w:rPr>
-                <w:rFonts w:ascii="Arial" w:eastAsia="Times New Roman" w:hAnsi="Arial" w:cs="Arial"/>
-                <w:color w:val="000000"/>
-              </w:rPr>
-            </w:pPr>
-            <w:r>
-              <w:rPr>
-                <w:rFonts w:ascii="Arial" w:eastAsia="Times New Roman" w:hAnsi="Arial" w:cs="Arial"/>
+              <w:pStyle w:val="c0"/>
+              <w:spacing w:before="0" w:beforeAutospacing="0" w:after="0" w:afterAutospacing="0" w:line="0" w:lineRule="atLeast"/>
+              <w:rPr>
+                <w:rFonts w:ascii="Arial" w:hAnsi="Arial" w:cs="Arial"/>
+                <w:color w:val="000000"/>
+                <w:sz w:val="22"/>
+                <w:szCs w:val="22"/>
+              </w:rPr>
+            </w:pPr>
+            <w:r>
+              <w:rPr>
+                <w:rFonts w:ascii="Arial" w:hAnsi="Arial" w:cs="Arial"/>
                 <w:b/>
                 <w:bCs/>
                 <w:color w:val="000000"/>
+                <w:sz w:val="22"/>
+                <w:szCs w:val="22"/>
               </w:rPr>
               <w:t>2 each</w:t>
             </w:r>
@@ -1280,17 +1450,22 @@
           </w:tcPr>
           <w:p>
             <w:pPr>
-              <w:spacing w:after="0" w:line="0" w:lineRule="atLeast"/>
-              <w:rPr>
-                <w:rFonts w:ascii="Arial" w:eastAsia="Times New Roman" w:hAnsi="Arial" w:cs="Arial"/>
-                <w:color w:val="000000"/>
-              </w:rPr>
-            </w:pPr>
-            <w:r>
-              <w:rPr>
-                <w:rFonts w:ascii="Arial" w:eastAsia="Times New Roman" w:hAnsi="Arial" w:cs="Arial"/>
-                <w:color w:val="000000"/>
-                <w:highlight w:val="cyan"/>
+              <w:pStyle w:val="c0"/>
+              <w:spacing w:before="0" w:beforeAutospacing="0" w:after="0" w:afterAutospacing="0" w:line="0" w:lineRule="atLeast"/>
+              <w:rPr>
+                <w:rFonts w:ascii="Arial" w:hAnsi="Arial" w:cs="Arial"/>
+                <w:color w:val="000000"/>
+                <w:sz w:val="22"/>
+                <w:szCs w:val="22"/>
+              </w:rPr>
+            </w:pPr>
+            <w:r>
+              <w:rPr>
+                <w:rStyle w:val="c4"/>
+                <w:rFonts w:ascii="Arial" w:hAnsi="Arial" w:cs="Arial"/>
+                <w:color w:val="000000"/>
+                <w:sz w:val="22"/>
+                <w:szCs w:val="22"/>
               </w:rPr>
               <w:t>A table, up to 5 (10 points)</w:t>
             </w:r>
@@ -1317,18 +1492,23 @@
           </w:tcPr>
           <w:p>
             <w:pPr>
-              <w:spacing w:after="0" w:line="0" w:lineRule="atLeast"/>
-              <w:rPr>
-                <w:rFonts w:ascii="Arial" w:eastAsia="Times New Roman" w:hAnsi="Arial" w:cs="Arial"/>
-                <w:color w:val="000000"/>
-              </w:rPr>
-            </w:pPr>
-            <w:r>
-              <w:rPr>
-                <w:rFonts w:ascii="Arial" w:eastAsia="Times New Roman" w:hAnsi="Arial" w:cs="Arial"/>
+              <w:pStyle w:val="c0"/>
+              <w:spacing w:before="0" w:beforeAutospacing="0" w:after="0" w:afterAutospacing="0" w:line="0" w:lineRule="atLeast"/>
+              <w:rPr>
+                <w:rFonts w:ascii="Arial" w:hAnsi="Arial" w:cs="Arial"/>
+                <w:color w:val="000000"/>
+                <w:sz w:val="22"/>
+                <w:szCs w:val="22"/>
+              </w:rPr>
+            </w:pPr>
+            <w:r>
+              <w:rPr>
+                <w:rFonts w:ascii="Arial" w:hAnsi="Arial" w:cs="Arial"/>
                 <w:b/>
                 <w:bCs/>
                 <w:color w:val="000000"/>
+                <w:sz w:val="22"/>
+                <w:szCs w:val="22"/>
               </w:rPr>
               <w:t>2 each</w:t>
             </w:r>
@@ -1353,17 +1533,22 @@
           </w:tcPr>
           <w:p>
             <w:pPr>
-              <w:spacing w:after="0" w:line="0" w:lineRule="atLeast"/>
-              <w:rPr>
-                <w:rFonts w:ascii="Arial" w:eastAsia="Times New Roman" w:hAnsi="Arial" w:cs="Arial"/>
-                <w:color w:val="000000"/>
-              </w:rPr>
-            </w:pPr>
-            <w:r>
-              <w:rPr>
-                <w:rFonts w:ascii="Arial" w:eastAsia="Times New Roman" w:hAnsi="Arial" w:cs="Arial"/>
-                <w:color w:val="000000"/>
-                <w:highlight w:val="yellow"/>
+              <w:pStyle w:val="c0"/>
+              <w:spacing w:before="0" w:beforeAutospacing="0" w:after="0" w:afterAutospacing="0" w:line="0" w:lineRule="atLeast"/>
+              <w:rPr>
+                <w:rFonts w:ascii="Arial" w:hAnsi="Arial" w:cs="Arial"/>
+                <w:color w:val="000000"/>
+                <w:sz w:val="22"/>
+                <w:szCs w:val="22"/>
+              </w:rPr>
+            </w:pPr>
+            <w:r>
+              <w:rPr>
+                <w:rStyle w:val="c4"/>
+                <w:rFonts w:ascii="Arial" w:hAnsi="Arial" w:cs="Arial"/>
+                <w:color w:val="000000"/>
+                <w:sz w:val="22"/>
+                <w:szCs w:val="22"/>
               </w:rPr>
               <w:t>A list, up to 5 (10 points)</w:t>
             </w:r>
@@ -1390,18 +1575,25 @@
           </w:tcPr>
           <w:p>
             <w:pPr>
-              <w:spacing w:after="0" w:line="0" w:lineRule="atLeast"/>
-              <w:rPr>
-                <w:rFonts w:ascii="Arial" w:eastAsia="Times New Roman" w:hAnsi="Arial" w:cs="Arial"/>
-                <w:color w:val="000000"/>
-              </w:rPr>
-            </w:pPr>
-            <w:r>
-              <w:rPr>
-                <w:rFonts w:ascii="Arial" w:eastAsia="Times New Roman" w:hAnsi="Arial" w:cs="Arial"/>
+              <w:pStyle w:val="c0"/>
+              <w:spacing w:before="0" w:beforeAutospacing="0" w:after="0" w:afterAutospacing="0" w:line="0" w:lineRule="atLeast"/>
+              <w:rPr>
+                <w:rFonts w:ascii="Arial" w:hAnsi="Arial" w:cs="Arial"/>
+                <w:color w:val="000000"/>
+                <w:sz w:val="22"/>
+                <w:szCs w:val="22"/>
+                <w:highlight w:val="green"/>
+              </w:rPr>
+            </w:pPr>
+            <w:r>
+              <w:rPr>
+                <w:rFonts w:ascii="Arial" w:hAnsi="Arial" w:cs="Arial"/>
                 <w:b/>
                 <w:bCs/>
                 <w:color w:val="000000"/>
+                <w:sz w:val="22"/>
+                <w:szCs w:val="22"/>
+                <w:highlight w:val="green"/>
               </w:rPr>
               <w:t>5</w:t>
             </w:r>
@@ -1426,16 +1618,23 @@
           </w:tcPr>
           <w:p>
             <w:pPr>
-              <w:spacing w:after="0" w:line="0" w:lineRule="atLeast"/>
-              <w:rPr>
-                <w:rFonts w:ascii="Arial" w:eastAsia="Times New Roman" w:hAnsi="Arial" w:cs="Arial"/>
-                <w:color w:val="000000"/>
-              </w:rPr>
-            </w:pPr>
-            <w:r>
-              <w:rPr>
-                <w:rFonts w:ascii="Arial" w:eastAsia="Times New Roman" w:hAnsi="Arial" w:cs="Arial"/>
-                <w:color w:val="000000"/>
+              <w:pStyle w:val="c0"/>
+              <w:spacing w:before="0" w:beforeAutospacing="0" w:after="0" w:afterAutospacing="0" w:line="0" w:lineRule="atLeast"/>
+              <w:rPr>
+                <w:rFonts w:ascii="Arial" w:hAnsi="Arial" w:cs="Arial"/>
+                <w:color w:val="000000"/>
+                <w:sz w:val="22"/>
+                <w:szCs w:val="22"/>
+                <w:highlight w:val="green"/>
+              </w:rPr>
+            </w:pPr>
+            <w:r>
+              <w:rPr>
+                <w:rStyle w:val="c4"/>
+                <w:rFonts w:ascii="Arial" w:hAnsi="Arial" w:cs="Arial"/>
+                <w:color w:val="000000"/>
+                <w:sz w:val="22"/>
+                <w:szCs w:val="22"/>
                 <w:highlight w:val="green"/>
               </w:rPr>
               <w:t>A Google Presentation embedded in your page</w:t>
@@ -1463,18 +1662,23 @@
           </w:tcPr>
           <w:p>
             <w:pPr>
-              <w:spacing w:after="0" w:line="0" w:lineRule="atLeast"/>
-              <w:rPr>
-                <w:rFonts w:ascii="Arial" w:eastAsia="Times New Roman" w:hAnsi="Arial" w:cs="Arial"/>
-                <w:color w:val="000000"/>
-              </w:rPr>
-            </w:pPr>
-            <w:r>
-              <w:rPr>
-                <w:rFonts w:ascii="Arial" w:eastAsia="Times New Roman" w:hAnsi="Arial" w:cs="Arial"/>
+              <w:pStyle w:val="c0"/>
+              <w:spacing w:before="0" w:beforeAutospacing="0" w:after="0" w:afterAutospacing="0" w:line="0" w:lineRule="atLeast"/>
+              <w:rPr>
+                <w:rFonts w:ascii="Arial" w:hAnsi="Arial" w:cs="Arial"/>
+                <w:color w:val="000000"/>
+                <w:sz w:val="22"/>
+                <w:szCs w:val="22"/>
+              </w:rPr>
+            </w:pPr>
+            <w:r>
+              <w:rPr>
+                <w:rFonts w:ascii="Arial" w:hAnsi="Arial" w:cs="Arial"/>
                 <w:b/>
                 <w:bCs/>
                 <w:color w:val="000000"/>
+                <w:sz w:val="22"/>
+                <w:szCs w:val="22"/>
               </w:rPr>
               <w:t>5</w:t>
             </w:r>
@@ -1499,17 +1703,22 @@
           </w:tcPr>
           <w:p>
             <w:pPr>
-              <w:spacing w:after="0" w:line="0" w:lineRule="atLeast"/>
-              <w:rPr>
-                <w:rFonts w:ascii="Arial" w:eastAsia="Times New Roman" w:hAnsi="Arial" w:cs="Arial"/>
-                <w:color w:val="000000"/>
-              </w:rPr>
-            </w:pPr>
-            <w:r>
-              <w:rPr>
-                <w:rFonts w:ascii="Arial" w:eastAsia="Times New Roman" w:hAnsi="Arial" w:cs="Arial"/>
-                <w:color w:val="000000"/>
-                <w:highlight w:val="yellow"/>
+              <w:pStyle w:val="c0"/>
+              <w:spacing w:before="0" w:beforeAutospacing="0" w:after="0" w:afterAutospacing="0" w:line="0" w:lineRule="atLeast"/>
+              <w:rPr>
+                <w:rFonts w:ascii="Arial" w:hAnsi="Arial" w:cs="Arial"/>
+                <w:color w:val="000000"/>
+                <w:sz w:val="22"/>
+                <w:szCs w:val="22"/>
+              </w:rPr>
+            </w:pPr>
+            <w:r>
+              <w:rPr>
+                <w:rStyle w:val="c4"/>
+                <w:rFonts w:ascii="Arial" w:hAnsi="Arial" w:cs="Arial"/>
+                <w:color w:val="000000"/>
+                <w:sz w:val="22"/>
+                <w:szCs w:val="22"/>
               </w:rPr>
               <w:t>A Google Document embedded in your page</w:t>
             </w:r>
@@ -1536,18 +1745,23 @@
           </w:tcPr>
           <w:p>
             <w:pPr>
-              <w:spacing w:after="0" w:line="0" w:lineRule="atLeast"/>
-              <w:rPr>
-                <w:rFonts w:ascii="Arial" w:eastAsia="Times New Roman" w:hAnsi="Arial" w:cs="Arial"/>
-                <w:color w:val="000000"/>
-              </w:rPr>
-            </w:pPr>
-            <w:r>
-              <w:rPr>
-                <w:rFonts w:ascii="Arial" w:eastAsia="Times New Roman" w:hAnsi="Arial" w:cs="Arial"/>
+              <w:pStyle w:val="c0"/>
+              <w:spacing w:before="0" w:beforeAutospacing="0" w:after="0" w:afterAutospacing="0" w:line="0" w:lineRule="atLeast"/>
+              <w:rPr>
+                <w:rFonts w:ascii="Arial" w:hAnsi="Arial" w:cs="Arial"/>
+                <w:color w:val="000000"/>
+                <w:sz w:val="22"/>
+                <w:szCs w:val="22"/>
+              </w:rPr>
+            </w:pPr>
+            <w:r>
+              <w:rPr>
+                <w:rFonts w:ascii="Arial" w:hAnsi="Arial" w:cs="Arial"/>
                 <w:b/>
                 <w:bCs/>
                 <w:color w:val="000000"/>
+                <w:sz w:val="22"/>
+                <w:szCs w:val="22"/>
               </w:rPr>
               <w:t>5 each</w:t>
             </w:r>
@@ -1572,17 +1786,22 @@
           </w:tcPr>
           <w:p>
             <w:pPr>
-              <w:spacing w:after="0" w:line="0" w:lineRule="atLeast"/>
-              <w:rPr>
-                <w:rFonts w:ascii="Arial" w:eastAsia="Times New Roman" w:hAnsi="Arial" w:cs="Arial"/>
-                <w:color w:val="000000"/>
-              </w:rPr>
-            </w:pPr>
-            <w:r>
-              <w:rPr>
-                <w:rFonts w:ascii="Arial" w:eastAsia="Times New Roman" w:hAnsi="Arial" w:cs="Arial"/>
-                <w:color w:val="000000"/>
-                <w:highlight w:val="yellow"/>
+              <w:pStyle w:val="c0"/>
+              <w:spacing w:before="0" w:beforeAutospacing="0" w:after="0" w:afterAutospacing="0" w:line="0" w:lineRule="atLeast"/>
+              <w:rPr>
+                <w:rFonts w:ascii="Arial" w:hAnsi="Arial" w:cs="Arial"/>
+                <w:color w:val="000000"/>
+                <w:sz w:val="22"/>
+                <w:szCs w:val="22"/>
+              </w:rPr>
+            </w:pPr>
+            <w:r>
+              <w:rPr>
+                <w:rStyle w:val="c4"/>
+                <w:rFonts w:ascii="Arial" w:hAnsi="Arial" w:cs="Arial"/>
+                <w:color w:val="000000"/>
+                <w:sz w:val="22"/>
+                <w:szCs w:val="22"/>
               </w:rPr>
               <w:t>A rollover button, up to 3 (15 points)</w:t>
             </w:r>
@@ -1609,19 +1828,25 @@
           </w:tcPr>
           <w:p>
             <w:pPr>
-              <w:spacing w:after="0" w:line="0" w:lineRule="atLeast"/>
-              <w:rPr>
-                <w:rFonts w:ascii="Arial" w:eastAsia="Times New Roman" w:hAnsi="Arial" w:cs="Arial"/>
-                <w:color w:val="000000"/>
-              </w:rPr>
-            </w:pPr>
-            <w:r>
-              <w:rPr>
-                <w:rFonts w:ascii="Arial" w:eastAsia="Times New Roman" w:hAnsi="Arial" w:cs="Arial"/>
+              <w:pStyle w:val="c0"/>
+              <w:spacing w:before="0" w:beforeAutospacing="0" w:after="0" w:afterAutospacing="0" w:line="0" w:lineRule="atLeast"/>
+              <w:rPr>
+                <w:rFonts w:ascii="Arial" w:hAnsi="Arial" w:cs="Arial"/>
+                <w:color w:val="000000"/>
+                <w:sz w:val="22"/>
+                <w:szCs w:val="22"/>
+              </w:rPr>
+            </w:pPr>
+            <w:r>
+              <w:rPr>
+                <w:rFonts w:ascii="Arial" w:hAnsi="Arial" w:cs="Arial"/>
                 <w:b/>
                 <w:bCs/>
                 <w:color w:val="000000"/>
-              </w:rPr>
+                <w:sz w:val="22"/>
+                <w:szCs w:val="22"/>
+              </w:rPr>
+              <w:lastRenderedPageBreak/>
               <w:t>5</w:t>
             </w:r>
           </w:p>
@@ -1645,22 +1870,25 @@
           </w:tcPr>
           <w:p>
             <w:pPr>
-              <w:spacing w:after="0" w:line="0" w:lineRule="atLeast"/>
-              <w:rPr>
-                <w:rFonts w:ascii="Arial" w:eastAsia="Times New Roman" w:hAnsi="Arial" w:cs="Arial"/>
-                <w:color w:val="000000"/>
-              </w:rPr>
-            </w:pPr>
-            <w:r>
-              <w:rPr>
-                <w:rFonts w:ascii="Arial" w:eastAsia="Times New Roman" w:hAnsi="Arial" w:cs="Arial"/>
-                <w:color w:val="000000"/>
-                <w:highlight w:val="yellow"/>
+              <w:pStyle w:val="c0"/>
+              <w:spacing w:before="0" w:beforeAutospacing="0" w:after="0" w:afterAutospacing="0" w:line="0" w:lineRule="atLeast"/>
+              <w:rPr>
+                <w:rFonts w:ascii="Arial" w:hAnsi="Arial" w:cs="Arial"/>
+                <w:color w:val="000000"/>
+                <w:sz w:val="22"/>
+                <w:szCs w:val="22"/>
+              </w:rPr>
+            </w:pPr>
+            <w:r>
+              <w:rPr>
+                <w:rStyle w:val="c4"/>
+                <w:rFonts w:ascii="Arial" w:hAnsi="Arial" w:cs="Arial"/>
+                <w:color w:val="000000"/>
+                <w:sz w:val="22"/>
+                <w:szCs w:val="22"/>
               </w:rPr>
               <w:t>New artwork</w:t>
             </w:r>
-            <w:bookmarkStart w:id="2" w:name="_GoBack"/>
-            <w:bookmarkEnd w:id="2"/>
           </w:p>
         </w:tc>
       </w:tr>
@@ -1684,20 +1912,26 @@
           </w:tcPr>
           <w:p>
             <w:pPr>
-              <w:spacing w:after="0" w:line="0" w:lineRule="atLeast"/>
-              <w:rPr>
-                <w:rFonts w:ascii="Arial" w:eastAsia="Times New Roman" w:hAnsi="Arial" w:cs="Arial"/>
-                <w:color w:val="000000"/>
-              </w:rPr>
-            </w:pPr>
-            <w:r>
-              <w:rPr>
-                <w:rFonts w:ascii="Arial" w:eastAsia="Times New Roman" w:hAnsi="Arial" w:cs="Arial"/>
+              <w:pStyle w:val="c0"/>
+              <w:spacing w:before="0" w:beforeAutospacing="0" w:after="0" w:afterAutospacing="0" w:line="0" w:lineRule="atLeast"/>
+              <w:rPr>
+                <w:rFonts w:ascii="Arial" w:hAnsi="Arial" w:cs="Arial"/>
+                <w:color w:val="000000"/>
+                <w:sz w:val="22"/>
+                <w:szCs w:val="22"/>
+                <w:highlight w:val="green"/>
+              </w:rPr>
+            </w:pPr>
+            <w:r>
+              <w:rPr>
+                <w:rFonts w:ascii="Arial" w:hAnsi="Arial" w:cs="Arial"/>
                 <w:b/>
                 <w:bCs/>
                 <w:color w:val="000000"/>
-              </w:rPr>
-              <w:lastRenderedPageBreak/>
+                <w:sz w:val="22"/>
+                <w:szCs w:val="22"/>
+                <w:highlight w:val="green"/>
+              </w:rPr>
               <w:t>15</w:t>
             </w:r>
           </w:p>
@@ -1721,17 +1955,24 @@
           </w:tcPr>
           <w:p>
             <w:pPr>
-              <w:spacing w:after="0" w:line="0" w:lineRule="atLeast"/>
-              <w:rPr>
-                <w:rFonts w:ascii="Arial" w:eastAsia="Times New Roman" w:hAnsi="Arial" w:cs="Arial"/>
-                <w:color w:val="000000"/>
-              </w:rPr>
-            </w:pPr>
-            <w:r>
-              <w:rPr>
-                <w:rFonts w:ascii="Arial" w:eastAsia="Times New Roman" w:hAnsi="Arial" w:cs="Arial"/>
-                <w:color w:val="000000"/>
-                <w:highlight w:val="yellow"/>
+              <w:pStyle w:val="c0"/>
+              <w:spacing w:before="0" w:beforeAutospacing="0" w:after="0" w:afterAutospacing="0" w:line="0" w:lineRule="atLeast"/>
+              <w:rPr>
+                <w:rFonts w:ascii="Arial" w:hAnsi="Arial" w:cs="Arial"/>
+                <w:color w:val="000000"/>
+                <w:sz w:val="22"/>
+                <w:szCs w:val="22"/>
+                <w:highlight w:val="green"/>
+              </w:rPr>
+            </w:pPr>
+            <w:r>
+              <w:rPr>
+                <w:rStyle w:val="c4"/>
+                <w:rFonts w:ascii="Arial" w:hAnsi="Arial" w:cs="Arial"/>
+                <w:color w:val="000000"/>
+                <w:sz w:val="22"/>
+                <w:szCs w:val="22"/>
+                <w:highlight w:val="green"/>
               </w:rPr>
               <w:t>A menu, the same on each page</w:t>
             </w:r>
@@ -1758,18 +1999,25 @@
           </w:tcPr>
           <w:p>
             <w:pPr>
-              <w:spacing w:after="0" w:line="0" w:lineRule="atLeast"/>
-              <w:rPr>
-                <w:rFonts w:ascii="Arial" w:eastAsia="Times New Roman" w:hAnsi="Arial" w:cs="Arial"/>
-                <w:color w:val="000000"/>
-              </w:rPr>
-            </w:pPr>
-            <w:r>
-              <w:rPr>
-                <w:rFonts w:ascii="Arial" w:eastAsia="Times New Roman" w:hAnsi="Arial" w:cs="Arial"/>
+              <w:pStyle w:val="c0"/>
+              <w:spacing w:before="0" w:beforeAutospacing="0" w:after="0" w:afterAutospacing="0" w:line="0" w:lineRule="atLeast"/>
+              <w:rPr>
+                <w:rFonts w:ascii="Arial" w:hAnsi="Arial" w:cs="Arial"/>
+                <w:color w:val="000000"/>
+                <w:sz w:val="22"/>
+                <w:szCs w:val="22"/>
+                <w:highlight w:val="green"/>
+              </w:rPr>
+            </w:pPr>
+            <w:r>
+              <w:rPr>
+                <w:rFonts w:ascii="Arial" w:hAnsi="Arial" w:cs="Arial"/>
                 <w:b/>
                 <w:bCs/>
                 <w:color w:val="000000"/>
+                <w:sz w:val="22"/>
+                <w:szCs w:val="22"/>
+                <w:highlight w:val="green"/>
               </w:rPr>
               <w:t>10</w:t>
             </w:r>
@@ -1794,16 +2042,23 @@
           </w:tcPr>
           <w:p>
             <w:pPr>
-              <w:spacing w:after="0" w:line="0" w:lineRule="atLeast"/>
-              <w:rPr>
-                <w:rFonts w:ascii="Arial" w:eastAsia="Times New Roman" w:hAnsi="Arial" w:cs="Arial"/>
-                <w:color w:val="000000"/>
-              </w:rPr>
-            </w:pPr>
-            <w:r>
-              <w:rPr>
-                <w:rFonts w:ascii="Arial" w:eastAsia="Times New Roman" w:hAnsi="Arial" w:cs="Arial"/>
-                <w:color w:val="000000"/>
+              <w:pStyle w:val="c0"/>
+              <w:spacing w:before="0" w:beforeAutospacing="0" w:after="0" w:afterAutospacing="0" w:line="0" w:lineRule="atLeast"/>
+              <w:rPr>
+                <w:rFonts w:ascii="Arial" w:hAnsi="Arial" w:cs="Arial"/>
+                <w:color w:val="000000"/>
+                <w:sz w:val="22"/>
+                <w:szCs w:val="22"/>
+                <w:highlight w:val="green"/>
+              </w:rPr>
+            </w:pPr>
+            <w:r>
+              <w:rPr>
+                <w:rStyle w:val="c4"/>
+                <w:rFonts w:ascii="Arial" w:hAnsi="Arial" w:cs="Arial"/>
+                <w:color w:val="000000"/>
+                <w:sz w:val="22"/>
+                <w:szCs w:val="22"/>
                 <w:highlight w:val="green"/>
               </w:rPr>
               <w:t>A home button on each page</w:t>
@@ -1831,18 +2086,23 @@
           </w:tcPr>
           <w:p>
             <w:pPr>
-              <w:spacing w:after="0" w:line="0" w:lineRule="atLeast"/>
-              <w:rPr>
-                <w:rFonts w:ascii="Arial" w:eastAsia="Times New Roman" w:hAnsi="Arial" w:cs="Arial"/>
-                <w:color w:val="000000"/>
-              </w:rPr>
-            </w:pPr>
-            <w:r>
-              <w:rPr>
-                <w:rFonts w:ascii="Arial" w:eastAsia="Times New Roman" w:hAnsi="Arial" w:cs="Arial"/>
+              <w:pStyle w:val="c0"/>
+              <w:spacing w:before="0" w:beforeAutospacing="0" w:after="0" w:afterAutospacing="0" w:line="0" w:lineRule="atLeast"/>
+              <w:rPr>
+                <w:rFonts w:ascii="Arial" w:hAnsi="Arial" w:cs="Arial"/>
+                <w:color w:val="000000"/>
+                <w:sz w:val="22"/>
+                <w:szCs w:val="22"/>
+              </w:rPr>
+            </w:pPr>
+            <w:r>
+              <w:rPr>
+                <w:rFonts w:ascii="Arial" w:hAnsi="Arial" w:cs="Arial"/>
                 <w:b/>
                 <w:bCs/>
                 <w:color w:val="000000"/>
+                <w:sz w:val="22"/>
+                <w:szCs w:val="22"/>
               </w:rPr>
               <w:t>2 each</w:t>
             </w:r>
@@ -1867,17 +2127,22 @@
           </w:tcPr>
           <w:p>
             <w:pPr>
-              <w:spacing w:after="0" w:line="0" w:lineRule="atLeast"/>
-              <w:rPr>
-                <w:rFonts w:ascii="Arial" w:eastAsia="Times New Roman" w:hAnsi="Arial" w:cs="Arial"/>
-                <w:color w:val="000000"/>
-              </w:rPr>
-            </w:pPr>
-            <w:r>
-              <w:rPr>
-                <w:rFonts w:ascii="Arial" w:eastAsia="Times New Roman" w:hAnsi="Arial" w:cs="Arial"/>
-                <w:color w:val="000000"/>
-                <w:highlight w:val="yellow"/>
+              <w:pStyle w:val="c0"/>
+              <w:spacing w:before="0" w:beforeAutospacing="0" w:after="0" w:afterAutospacing="0" w:line="0" w:lineRule="atLeast"/>
+              <w:rPr>
+                <w:rFonts w:ascii="Arial" w:hAnsi="Arial" w:cs="Arial"/>
+                <w:color w:val="000000"/>
+                <w:sz w:val="22"/>
+                <w:szCs w:val="22"/>
+              </w:rPr>
+            </w:pPr>
+            <w:r>
+              <w:rPr>
+                <w:rStyle w:val="c4"/>
+                <w:rFonts w:ascii="Arial" w:hAnsi="Arial" w:cs="Arial"/>
+                <w:color w:val="000000"/>
+                <w:sz w:val="22"/>
+                <w:szCs w:val="22"/>
               </w:rPr>
               <w:t>External links, up to 5(10 points)</w:t>
             </w:r>
@@ -1904,18 +2169,23 @@
           </w:tcPr>
           <w:p>
             <w:pPr>
-              <w:spacing w:after="0" w:line="0" w:lineRule="atLeast"/>
-              <w:rPr>
-                <w:rFonts w:ascii="Arial" w:eastAsia="Times New Roman" w:hAnsi="Arial" w:cs="Arial"/>
-                <w:color w:val="000000"/>
-              </w:rPr>
-            </w:pPr>
-            <w:r>
-              <w:rPr>
-                <w:rFonts w:ascii="Arial" w:eastAsia="Times New Roman" w:hAnsi="Arial" w:cs="Arial"/>
+              <w:pStyle w:val="c0"/>
+              <w:spacing w:before="0" w:beforeAutospacing="0" w:after="0" w:afterAutospacing="0" w:line="0" w:lineRule="atLeast"/>
+              <w:rPr>
+                <w:rFonts w:ascii="Arial" w:hAnsi="Arial" w:cs="Arial"/>
+                <w:color w:val="000000"/>
+                <w:sz w:val="22"/>
+                <w:szCs w:val="22"/>
+              </w:rPr>
+            </w:pPr>
+            <w:r>
+              <w:rPr>
+                <w:rFonts w:ascii="Arial" w:hAnsi="Arial" w:cs="Arial"/>
                 <w:b/>
                 <w:bCs/>
                 <w:color w:val="000000"/>
+                <w:sz w:val="22"/>
+                <w:szCs w:val="22"/>
               </w:rPr>
               <w:t>2 each</w:t>
             </w:r>
@@ -1940,18 +2210,22 @@
           </w:tcPr>
           <w:p>
             <w:pPr>
-              <w:spacing w:after="0" w:line="0" w:lineRule="atLeast"/>
-              <w:rPr>
-                <w:rFonts w:ascii="Arial" w:eastAsia="Times New Roman" w:hAnsi="Arial" w:cs="Arial"/>
-                <w:color w:val="000000"/>
-                <w:highlight w:val="yellow"/>
-              </w:rPr>
-            </w:pPr>
-            <w:r>
-              <w:rPr>
-                <w:rFonts w:ascii="Arial" w:eastAsia="Times New Roman" w:hAnsi="Arial" w:cs="Arial"/>
-                <w:color w:val="000000"/>
-                <w:highlight w:val="yellow"/>
+              <w:pStyle w:val="c0"/>
+              <w:spacing w:before="0" w:beforeAutospacing="0" w:after="0" w:afterAutospacing="0" w:line="0" w:lineRule="atLeast"/>
+              <w:rPr>
+                <w:rFonts w:ascii="Arial" w:hAnsi="Arial" w:cs="Arial"/>
+                <w:color w:val="000000"/>
+                <w:sz w:val="22"/>
+                <w:szCs w:val="22"/>
+              </w:rPr>
+            </w:pPr>
+            <w:r>
+              <w:rPr>
+                <w:rStyle w:val="c4"/>
+                <w:rFonts w:ascii="Arial" w:hAnsi="Arial" w:cs="Arial"/>
+                <w:color w:val="000000"/>
+                <w:sz w:val="22"/>
+                <w:szCs w:val="22"/>
               </w:rPr>
               <w:t>Internal links, not the same as the menu or home button, up to 5 (10 points)</w:t>
             </w:r>
@@ -1978,18 +2252,23 @@
           </w:tcPr>
           <w:p>
             <w:pPr>
-              <w:spacing w:after="0" w:line="0" w:lineRule="atLeast"/>
-              <w:rPr>
-                <w:rFonts w:ascii="Arial" w:eastAsia="Times New Roman" w:hAnsi="Arial" w:cs="Arial"/>
-                <w:color w:val="000000"/>
-              </w:rPr>
-            </w:pPr>
-            <w:r>
-              <w:rPr>
-                <w:rFonts w:ascii="Arial" w:eastAsia="Times New Roman" w:hAnsi="Arial" w:cs="Arial"/>
+              <w:pStyle w:val="c0"/>
+              <w:spacing w:before="0" w:beforeAutospacing="0" w:after="0" w:afterAutospacing="0" w:line="0" w:lineRule="atLeast"/>
+              <w:rPr>
+                <w:rFonts w:ascii="Arial" w:hAnsi="Arial" w:cs="Arial"/>
+                <w:color w:val="000000"/>
+                <w:sz w:val="22"/>
+                <w:szCs w:val="22"/>
+              </w:rPr>
+            </w:pPr>
+            <w:r>
+              <w:rPr>
+                <w:rFonts w:ascii="Arial" w:hAnsi="Arial" w:cs="Arial"/>
                 <w:b/>
                 <w:bCs/>
                 <w:color w:val="000000"/>
+                <w:sz w:val="22"/>
+                <w:szCs w:val="22"/>
               </w:rPr>
               <w:t>15</w:t>
             </w:r>
@@ -2014,18 +2293,22 @@
           </w:tcPr>
           <w:p>
             <w:pPr>
-              <w:spacing w:after="0" w:line="0" w:lineRule="atLeast"/>
-              <w:rPr>
-                <w:rFonts w:ascii="Arial" w:eastAsia="Times New Roman" w:hAnsi="Arial" w:cs="Arial"/>
-                <w:color w:val="000000"/>
-                <w:highlight w:val="cyan"/>
-              </w:rPr>
-            </w:pPr>
-            <w:r>
-              <w:rPr>
-                <w:rFonts w:ascii="Arial" w:eastAsia="Times New Roman" w:hAnsi="Arial" w:cs="Arial"/>
-                <w:color w:val="000000"/>
-                <w:highlight w:val="cyan"/>
+              <w:pStyle w:val="c0"/>
+              <w:spacing w:before="0" w:beforeAutospacing="0" w:after="0" w:afterAutospacing="0" w:line="0" w:lineRule="atLeast"/>
+              <w:rPr>
+                <w:rFonts w:ascii="Arial" w:hAnsi="Arial" w:cs="Arial"/>
+                <w:color w:val="000000"/>
+                <w:sz w:val="22"/>
+                <w:szCs w:val="22"/>
+              </w:rPr>
+            </w:pPr>
+            <w:r>
+              <w:rPr>
+                <w:rStyle w:val="c4"/>
+                <w:rFonts w:ascii="Arial" w:hAnsi="Arial" w:cs="Arial"/>
+                <w:color w:val="000000"/>
+                <w:sz w:val="22"/>
+                <w:szCs w:val="22"/>
               </w:rPr>
               <w:t>Your page has a separate CSS for a tablet - and it looks good</w:t>
             </w:r>
@@ -2052,18 +2335,23 @@
           </w:tcPr>
           <w:p>
             <w:pPr>
-              <w:spacing w:after="0" w:line="0" w:lineRule="atLeast"/>
-              <w:rPr>
-                <w:rFonts w:ascii="Arial" w:eastAsia="Times New Roman" w:hAnsi="Arial" w:cs="Arial"/>
-                <w:color w:val="000000"/>
-              </w:rPr>
-            </w:pPr>
-            <w:r>
-              <w:rPr>
-                <w:rFonts w:ascii="Arial" w:eastAsia="Times New Roman" w:hAnsi="Arial" w:cs="Arial"/>
+              <w:pStyle w:val="c0"/>
+              <w:spacing w:before="0" w:beforeAutospacing="0" w:after="0" w:afterAutospacing="0" w:line="0" w:lineRule="atLeast"/>
+              <w:rPr>
+                <w:rFonts w:ascii="Arial" w:hAnsi="Arial" w:cs="Arial"/>
+                <w:color w:val="000000"/>
+                <w:sz w:val="22"/>
+                <w:szCs w:val="22"/>
+              </w:rPr>
+            </w:pPr>
+            <w:r>
+              <w:rPr>
+                <w:rFonts w:ascii="Arial" w:hAnsi="Arial" w:cs="Arial"/>
                 <w:b/>
                 <w:bCs/>
                 <w:color w:val="000000"/>
+                <w:sz w:val="22"/>
+                <w:szCs w:val="22"/>
               </w:rPr>
               <w:t>15</w:t>
             </w:r>
@@ -2088,18 +2376,22 @@
           </w:tcPr>
           <w:p>
             <w:pPr>
-              <w:spacing w:after="0" w:line="0" w:lineRule="atLeast"/>
-              <w:rPr>
-                <w:rFonts w:ascii="Arial" w:eastAsia="Times New Roman" w:hAnsi="Arial" w:cs="Arial"/>
-                <w:color w:val="000000"/>
-                <w:highlight w:val="cyan"/>
-              </w:rPr>
-            </w:pPr>
-            <w:r>
-              <w:rPr>
-                <w:rFonts w:ascii="Arial" w:eastAsia="Times New Roman" w:hAnsi="Arial" w:cs="Arial"/>
-                <w:color w:val="000000"/>
-                <w:highlight w:val="cyan"/>
+              <w:pStyle w:val="c0"/>
+              <w:spacing w:before="0" w:beforeAutospacing="0" w:after="0" w:afterAutospacing="0" w:line="0" w:lineRule="atLeast"/>
+              <w:rPr>
+                <w:rFonts w:ascii="Arial" w:hAnsi="Arial" w:cs="Arial"/>
+                <w:color w:val="000000"/>
+                <w:sz w:val="22"/>
+                <w:szCs w:val="22"/>
+              </w:rPr>
+            </w:pPr>
+            <w:r>
+              <w:rPr>
+                <w:rStyle w:val="c4"/>
+                <w:rFonts w:ascii="Arial" w:hAnsi="Arial" w:cs="Arial"/>
+                <w:color w:val="000000"/>
+                <w:sz w:val="22"/>
+                <w:szCs w:val="22"/>
               </w:rPr>
               <w:t>Your page has a separate CSS for a phone - and it looks good</w:t>
             </w:r>
@@ -2126,20 +2418,25 @@
           </w:tcPr>
           <w:p>
             <w:pPr>
-              <w:spacing w:after="0" w:line="0" w:lineRule="atLeast"/>
-              <w:rPr>
-                <w:rFonts w:ascii="Arial" w:eastAsia="Times New Roman" w:hAnsi="Arial" w:cs="Arial"/>
-                <w:color w:val="000000"/>
-              </w:rPr>
-            </w:pPr>
-            <w:r>
-              <w:rPr>
-                <w:rFonts w:ascii="Arial" w:eastAsia="Times New Roman" w:hAnsi="Arial" w:cs="Arial"/>
+              <w:pStyle w:val="c0"/>
+              <w:spacing w:before="0" w:beforeAutospacing="0" w:after="0" w:afterAutospacing="0" w:line="0" w:lineRule="atLeast"/>
+              <w:rPr>
+                <w:rFonts w:ascii="Arial" w:hAnsi="Arial" w:cs="Arial"/>
+                <w:color w:val="000000"/>
+                <w:sz w:val="22"/>
+                <w:szCs w:val="22"/>
+              </w:rPr>
+            </w:pPr>
+            <w:r>
+              <w:rPr>
+                <w:rFonts w:ascii="Arial" w:hAnsi="Arial" w:cs="Arial"/>
                 <w:b/>
                 <w:bCs/>
                 <w:color w:val="000000"/>
-              </w:rPr>
-              <w:t>10 each</w:t>
+                <w:sz w:val="22"/>
+                <w:szCs w:val="22"/>
+              </w:rPr>
+              <w:t>20</w:t>
             </w:r>
           </w:p>
         </w:tc>
@@ -2162,20 +2459,24 @@
           </w:tcPr>
           <w:p>
             <w:pPr>
-              <w:spacing w:after="0" w:line="0" w:lineRule="atLeast"/>
-              <w:rPr>
-                <w:rFonts w:ascii="Arial" w:eastAsia="Times New Roman" w:hAnsi="Arial" w:cs="Arial"/>
-                <w:color w:val="000000"/>
-                <w:highlight w:val="cyan"/>
-              </w:rPr>
-            </w:pPr>
-            <w:r>
-              <w:rPr>
-                <w:rFonts w:ascii="Arial" w:eastAsia="Times New Roman" w:hAnsi="Arial" w:cs="Arial"/>
-                <w:color w:val="000000"/>
-                <w:highlight w:val="cyan"/>
-              </w:rPr>
-              <w:t>Include a Scratch Animation, up to 4 (40 points)</w:t>
+              <w:pStyle w:val="c0"/>
+              <w:spacing w:before="0" w:beforeAutospacing="0" w:after="0" w:afterAutospacing="0" w:line="0" w:lineRule="atLeast"/>
+              <w:rPr>
+                <w:rFonts w:ascii="Arial" w:hAnsi="Arial" w:cs="Arial"/>
+                <w:color w:val="000000"/>
+                <w:sz w:val="22"/>
+                <w:szCs w:val="22"/>
+              </w:rPr>
+            </w:pPr>
+            <w:r>
+              <w:rPr>
+                <w:rStyle w:val="c4"/>
+                <w:rFonts w:ascii="Arial" w:hAnsi="Arial" w:cs="Arial"/>
+                <w:color w:val="000000"/>
+                <w:sz w:val="22"/>
+                <w:szCs w:val="22"/>
+              </w:rPr>
+              <w:t>Your page is responsive, using the same CSS for all screen sizes.</w:t>
             </w:r>
           </w:p>
         </w:tc>
@@ -2200,20 +2501,25 @@
           </w:tcPr>
           <w:p>
             <w:pPr>
-              <w:spacing w:after="0" w:line="0" w:lineRule="atLeast"/>
-              <w:rPr>
-                <w:rFonts w:ascii="Arial" w:eastAsia="Times New Roman" w:hAnsi="Arial" w:cs="Arial"/>
-                <w:color w:val="000000"/>
-              </w:rPr>
-            </w:pPr>
-            <w:r>
-              <w:rPr>
-                <w:rFonts w:ascii="Arial" w:eastAsia="Times New Roman" w:hAnsi="Arial" w:cs="Arial"/>
+              <w:pStyle w:val="c0"/>
+              <w:spacing w:before="0" w:beforeAutospacing="0" w:after="0" w:afterAutospacing="0" w:line="0" w:lineRule="atLeast"/>
+              <w:rPr>
+                <w:rFonts w:ascii="Arial" w:hAnsi="Arial" w:cs="Arial"/>
+                <w:color w:val="000000"/>
+                <w:sz w:val="22"/>
+                <w:szCs w:val="22"/>
+              </w:rPr>
+            </w:pPr>
+            <w:r>
+              <w:rPr>
+                <w:rFonts w:ascii="Arial" w:hAnsi="Arial" w:cs="Arial"/>
                 <w:b/>
                 <w:bCs/>
                 <w:color w:val="000000"/>
-              </w:rPr>
-              <w:t>15 each</w:t>
+                <w:sz w:val="22"/>
+                <w:szCs w:val="22"/>
+              </w:rPr>
+              <w:t>10 each</w:t>
             </w:r>
           </w:p>
         </w:tc>
@@ -2236,20 +2542,24 @@
           </w:tcPr>
           <w:p>
             <w:pPr>
-              <w:spacing w:after="0" w:line="0" w:lineRule="atLeast"/>
-              <w:rPr>
-                <w:rFonts w:ascii="Arial" w:eastAsia="Times New Roman" w:hAnsi="Arial" w:cs="Arial"/>
-                <w:color w:val="000000"/>
-                <w:highlight w:val="cyan"/>
-              </w:rPr>
-            </w:pPr>
-            <w:r>
-              <w:rPr>
-                <w:rFonts w:ascii="Arial" w:eastAsia="Times New Roman" w:hAnsi="Arial" w:cs="Arial"/>
-                <w:color w:val="000000"/>
-                <w:highlight w:val="cyan"/>
-              </w:rPr>
-              <w:t>Include a Scratch Game, up to 3 (45 points)</w:t>
+              <w:pStyle w:val="c0"/>
+              <w:spacing w:before="0" w:beforeAutospacing="0" w:after="0" w:afterAutospacing="0" w:line="0" w:lineRule="atLeast"/>
+              <w:rPr>
+                <w:rFonts w:ascii="Arial" w:hAnsi="Arial" w:cs="Arial"/>
+                <w:color w:val="000000"/>
+                <w:sz w:val="22"/>
+                <w:szCs w:val="22"/>
+              </w:rPr>
+            </w:pPr>
+            <w:r>
+              <w:rPr>
+                <w:rStyle w:val="c4"/>
+                <w:rFonts w:ascii="Arial" w:hAnsi="Arial" w:cs="Arial"/>
+                <w:color w:val="000000"/>
+                <w:sz w:val="22"/>
+                <w:szCs w:val="22"/>
+              </w:rPr>
+              <w:t>Include a Scratch Animation, up to 4 (40 points)</w:t>
             </w:r>
           </w:p>
         </w:tc>
@@ -2274,20 +2584,25 @@
           </w:tcPr>
           <w:p>
             <w:pPr>
-              <w:spacing w:after="0" w:line="0" w:lineRule="atLeast"/>
-              <w:rPr>
-                <w:rFonts w:ascii="Arial" w:eastAsia="Times New Roman" w:hAnsi="Arial" w:cs="Arial"/>
-                <w:color w:val="000000"/>
-              </w:rPr>
-            </w:pPr>
-            <w:r>
-              <w:rPr>
-                <w:rFonts w:ascii="Arial" w:eastAsia="Times New Roman" w:hAnsi="Arial" w:cs="Arial"/>
+              <w:pStyle w:val="c0"/>
+              <w:spacing w:before="0" w:beforeAutospacing="0" w:after="0" w:afterAutospacing="0" w:line="0" w:lineRule="atLeast"/>
+              <w:rPr>
+                <w:rFonts w:ascii="Arial" w:hAnsi="Arial" w:cs="Arial"/>
+                <w:color w:val="000000"/>
+                <w:sz w:val="22"/>
+                <w:szCs w:val="22"/>
+              </w:rPr>
+            </w:pPr>
+            <w:r>
+              <w:rPr>
+                <w:rFonts w:ascii="Arial" w:hAnsi="Arial" w:cs="Arial"/>
                 <w:b/>
                 <w:bCs/>
                 <w:color w:val="000000"/>
-              </w:rPr>
-              <w:t>5 each</w:t>
+                <w:sz w:val="22"/>
+                <w:szCs w:val="22"/>
+              </w:rPr>
+              <w:t>15 each</w:t>
             </w:r>
           </w:p>
         </w:tc>
@@ -2310,19 +2625,24 @@
           </w:tcPr>
           <w:p>
             <w:pPr>
-              <w:spacing w:after="0" w:line="0" w:lineRule="atLeast"/>
-              <w:rPr>
-                <w:rFonts w:ascii="Arial" w:eastAsia="Times New Roman" w:hAnsi="Arial" w:cs="Arial"/>
-                <w:color w:val="000000"/>
-              </w:rPr>
-            </w:pPr>
-            <w:r>
-              <w:rPr>
-                <w:rFonts w:ascii="Arial" w:eastAsia="Times New Roman" w:hAnsi="Arial" w:cs="Arial"/>
-                <w:color w:val="000000"/>
-                <w:highlight w:val="yellow"/>
-              </w:rPr>
-              <w:t>Edit an image in an image editor, up to 3 (15 points)</w:t>
+              <w:pStyle w:val="c0"/>
+              <w:spacing w:before="0" w:beforeAutospacing="0" w:after="0" w:afterAutospacing="0" w:line="0" w:lineRule="atLeast"/>
+              <w:rPr>
+                <w:rFonts w:ascii="Arial" w:hAnsi="Arial" w:cs="Arial"/>
+                <w:color w:val="000000"/>
+                <w:sz w:val="22"/>
+                <w:szCs w:val="22"/>
+              </w:rPr>
+            </w:pPr>
+            <w:r>
+              <w:rPr>
+                <w:rStyle w:val="c4"/>
+                <w:rFonts w:ascii="Arial" w:hAnsi="Arial" w:cs="Arial"/>
+                <w:color w:val="000000"/>
+                <w:sz w:val="22"/>
+                <w:szCs w:val="22"/>
+              </w:rPr>
+              <w:t>Include a Scratch Game, up to 3 (45 points)</w:t>
             </w:r>
           </w:p>
         </w:tc>
@@ -2347,18 +2667,107 @@
           </w:tcPr>
           <w:p>
             <w:pPr>
-              <w:spacing w:after="0" w:line="0" w:lineRule="atLeast"/>
-              <w:rPr>
-                <w:rFonts w:ascii="Arial" w:eastAsia="Times New Roman" w:hAnsi="Arial" w:cs="Arial"/>
-                <w:color w:val="000000"/>
-              </w:rPr>
-            </w:pPr>
-            <w:r>
-              <w:rPr>
-                <w:rFonts w:ascii="Arial" w:eastAsia="Times New Roman" w:hAnsi="Arial" w:cs="Arial"/>
+              <w:pStyle w:val="c0"/>
+              <w:spacing w:before="0" w:beforeAutospacing="0" w:after="0" w:afterAutospacing="0" w:line="0" w:lineRule="atLeast"/>
+              <w:rPr>
+                <w:rFonts w:ascii="Arial" w:hAnsi="Arial" w:cs="Arial"/>
+                <w:color w:val="000000"/>
+                <w:sz w:val="22"/>
+                <w:szCs w:val="22"/>
+              </w:rPr>
+            </w:pPr>
+            <w:r>
+              <w:rPr>
+                <w:rFonts w:ascii="Arial" w:hAnsi="Arial" w:cs="Arial"/>
                 <w:b/>
                 <w:bCs/>
                 <w:color w:val="000000"/>
+                <w:sz w:val="22"/>
+                <w:szCs w:val="22"/>
+              </w:rPr>
+              <w:t>5 each</w:t>
+            </w:r>
+          </w:p>
+        </w:tc>
+        <w:tc>
+          <w:tcPr>
+            <w:tcW w:w="7730" w:type="dxa"/>
+            <w:tcBorders>
+              <w:top w:val="single" w:sz="8" w:space="0" w:color="000000"/>
+              <w:left w:val="single" w:sz="8" w:space="0" w:color="000000"/>
+              <w:bottom w:val="single" w:sz="8" w:space="0" w:color="000000"/>
+              <w:right w:val="single" w:sz="8" w:space="0" w:color="000000"/>
+            </w:tcBorders>
+            <w:tcMar>
+              <w:top w:w="100" w:type="dxa"/>
+              <w:left w:w="100" w:type="dxa"/>
+              <w:bottom w:w="100" w:type="dxa"/>
+              <w:right w:w="100" w:type="dxa"/>
+            </w:tcMar>
+            <w:hideMark/>
+          </w:tcPr>
+          <w:p>
+            <w:pPr>
+              <w:pStyle w:val="c0"/>
+              <w:spacing w:before="0" w:beforeAutospacing="0" w:after="0" w:afterAutospacing="0" w:line="0" w:lineRule="atLeast"/>
+              <w:rPr>
+                <w:rFonts w:ascii="Arial" w:hAnsi="Arial" w:cs="Arial"/>
+                <w:color w:val="000000"/>
+                <w:sz w:val="22"/>
+                <w:szCs w:val="22"/>
+              </w:rPr>
+            </w:pPr>
+            <w:r>
+              <w:rPr>
+                <w:rStyle w:val="c4"/>
+                <w:rFonts w:ascii="Arial" w:hAnsi="Arial" w:cs="Arial"/>
+                <w:color w:val="000000"/>
+                <w:sz w:val="22"/>
+                <w:szCs w:val="22"/>
+                <w:highlight w:val="cyan"/>
+              </w:rPr>
+              <w:t>Edit an image in an image editor, up to 3 (15 points)</w:t>
+            </w:r>
+          </w:p>
+        </w:tc>
+      </w:tr>
+      <w:tr>
+        <w:tc>
+          <w:tcPr>
+            <w:tcW w:w="1190" w:type="dxa"/>
+            <w:tcBorders>
+              <w:top w:val="single" w:sz="8" w:space="0" w:color="000000"/>
+              <w:left w:val="single" w:sz="8" w:space="0" w:color="000000"/>
+              <w:bottom w:val="single" w:sz="8" w:space="0" w:color="000000"/>
+              <w:right w:val="single" w:sz="8" w:space="0" w:color="000000"/>
+            </w:tcBorders>
+            <w:tcMar>
+              <w:top w:w="100" w:type="dxa"/>
+              <w:left w:w="100" w:type="dxa"/>
+              <w:bottom w:w="100" w:type="dxa"/>
+              <w:right w:w="100" w:type="dxa"/>
+            </w:tcMar>
+            <w:hideMark/>
+          </w:tcPr>
+          <w:p>
+            <w:pPr>
+              <w:pStyle w:val="c0"/>
+              <w:spacing w:before="0" w:beforeAutospacing="0" w:after="0" w:afterAutospacing="0" w:line="0" w:lineRule="atLeast"/>
+              <w:rPr>
+                <w:rFonts w:ascii="Arial" w:hAnsi="Arial" w:cs="Arial"/>
+                <w:color w:val="000000"/>
+                <w:sz w:val="22"/>
+                <w:szCs w:val="22"/>
+              </w:rPr>
+            </w:pPr>
+            <w:r>
+              <w:rPr>
+                <w:rFonts w:ascii="Arial" w:hAnsi="Arial" w:cs="Arial"/>
+                <w:b/>
+                <w:bCs/>
+                <w:color w:val="000000"/>
+                <w:sz w:val="22"/>
+                <w:szCs w:val="22"/>
               </w:rPr>
               <w:t>20</w:t>
             </w:r>
@@ -2383,17 +2792,22 @@
           </w:tcPr>
           <w:p>
             <w:pPr>
-              <w:spacing w:after="0" w:line="0" w:lineRule="atLeast"/>
-              <w:rPr>
-                <w:rFonts w:ascii="Arial" w:eastAsia="Times New Roman" w:hAnsi="Arial" w:cs="Arial"/>
-                <w:color w:val="000000"/>
-              </w:rPr>
-            </w:pPr>
-            <w:r>
-              <w:rPr>
-                <w:rFonts w:ascii="Arial" w:eastAsia="Times New Roman" w:hAnsi="Arial" w:cs="Arial"/>
-                <w:color w:val="000000"/>
-                <w:highlight w:val="cyan"/>
+              <w:pStyle w:val="c0"/>
+              <w:spacing w:before="0" w:beforeAutospacing="0" w:after="0" w:afterAutospacing="0" w:line="0" w:lineRule="atLeast"/>
+              <w:rPr>
+                <w:rFonts w:ascii="Arial" w:hAnsi="Arial" w:cs="Arial"/>
+                <w:color w:val="000000"/>
+                <w:sz w:val="22"/>
+                <w:szCs w:val="22"/>
+              </w:rPr>
+            </w:pPr>
+            <w:r>
+              <w:rPr>
+                <w:rStyle w:val="c4"/>
+                <w:rFonts w:ascii="Arial" w:hAnsi="Arial" w:cs="Arial"/>
+                <w:color w:val="000000"/>
+                <w:sz w:val="22"/>
+                <w:szCs w:val="22"/>
               </w:rPr>
               <w:t>Create and use a mapping</w:t>
             </w:r>
@@ -2403,15 +2817,15 @@
     </w:tbl>
     <w:p>
       <w:pPr>
-        <w:spacing w:after="0" w:line="240" w:lineRule="auto"/>
+        <w:spacing w:after="0"/>
         <w:rPr>
-          <w:rFonts w:ascii="Arial" w:eastAsia="Times New Roman" w:hAnsi="Arial" w:cs="Arial"/>
+          <w:rFonts w:ascii="Arial" w:hAnsi="Arial" w:cs="Arial"/>
           <w:color w:val="000000"/>
         </w:rPr>
       </w:pPr>
       <w:r>
         <w:rPr>
-          <w:rFonts w:ascii="Arial" w:eastAsia="Times New Roman" w:hAnsi="Arial" w:cs="Arial"/>
+          <w:rFonts w:ascii="Arial" w:hAnsi="Arial" w:cs="Arial"/>
           <w:color w:val="000000"/>
         </w:rPr>
         <w:t> </w:t>
@@ -2419,15 +2833,15 @@
     </w:p>
     <w:p>
       <w:pPr>
-        <w:spacing w:after="0" w:line="240" w:lineRule="auto"/>
+        <w:spacing w:after="0"/>
         <w:rPr>
-          <w:rFonts w:ascii="Arial" w:eastAsia="Times New Roman" w:hAnsi="Arial" w:cs="Arial"/>
+          <w:rFonts w:ascii="Arial" w:hAnsi="Arial" w:cs="Arial"/>
           <w:color w:val="000000"/>
         </w:rPr>
       </w:pPr>
       <w:r>
         <w:rPr>
-          <w:rFonts w:ascii="Arial" w:eastAsia="Times New Roman" w:hAnsi="Arial" w:cs="Arial"/>
+          <w:rFonts w:ascii="Arial" w:hAnsi="Arial" w:cs="Arial"/>
           <w:color w:val="000000"/>
         </w:rPr>
         <w:t>Final Website Project Presentation – 25 points (required, not included in the 150)</w:t>
@@ -2435,15 +2849,15 @@
     </w:p>
     <w:p>
       <w:pPr>
-        <w:spacing w:after="0" w:line="240" w:lineRule="auto"/>
+        <w:spacing w:after="0"/>
         <w:rPr>
-          <w:rFonts w:ascii="Arial" w:eastAsia="Times New Roman" w:hAnsi="Arial" w:cs="Arial"/>
+          <w:rFonts w:ascii="Arial" w:hAnsi="Arial" w:cs="Arial"/>
           <w:color w:val="000000"/>
         </w:rPr>
       </w:pPr>
       <w:r>
         <w:rPr>
-          <w:rFonts w:ascii="Arial" w:eastAsia="Times New Roman" w:hAnsi="Arial" w:cs="Arial"/>
+          <w:rFonts w:ascii="Arial" w:hAnsi="Arial" w:cs="Arial"/>
           <w:color w:val="000000"/>
         </w:rPr>
         <w:t> </w:t>
@@ -2483,10 +2897,13 @@
           </w:tcPr>
           <w:p>
             <w:pPr>
-              <w:spacing w:after="0" w:line="0" w:lineRule="atLeast"/>
-              <w:rPr>
-                <w:rFonts w:ascii="Arial" w:eastAsia="Times New Roman" w:hAnsi="Arial" w:cs="Arial"/>
-                <w:color w:val="000000"/>
+              <w:pStyle w:val="c0"/>
+              <w:spacing w:before="0" w:beforeAutospacing="0" w:after="0" w:afterAutospacing="0" w:line="0" w:lineRule="atLeast"/>
+              <w:rPr>
+                <w:rFonts w:ascii="Arial" w:hAnsi="Arial" w:cs="Arial"/>
+                <w:color w:val="000000"/>
+                <w:sz w:val="22"/>
+                <w:szCs w:val="22"/>
               </w:rPr>
             </w:pPr>
             <w:bookmarkStart w:id="3" w:name="78fda90372e76d3c49a7fca55aae5797a0282625"/>
@@ -2495,10 +2912,13 @@
             <w:bookmarkEnd w:id="4"/>
             <w:r>
               <w:rPr>
-                <w:rFonts w:ascii="Arial" w:eastAsia="Times New Roman" w:hAnsi="Arial" w:cs="Arial"/>
+                <w:rStyle w:val="c12"/>
+                <w:rFonts w:ascii="Arial" w:hAnsi="Arial" w:cs="Arial"/>
                 <w:b/>
                 <w:bCs/>
                 <w:color w:val="FFFFFF"/>
+                <w:sz w:val="22"/>
+                <w:szCs w:val="22"/>
                 <w:shd w:val="clear" w:color="auto" w:fill="8064A2"/>
               </w:rPr>
               <w:t>Points</w:t>
@@ -2525,18 +2945,24 @@
           </w:tcPr>
           <w:p>
             <w:pPr>
-              <w:spacing w:after="0" w:line="0" w:lineRule="atLeast"/>
-              <w:rPr>
-                <w:rFonts w:ascii="Arial" w:eastAsia="Times New Roman" w:hAnsi="Arial" w:cs="Arial"/>
-                <w:color w:val="000000"/>
-              </w:rPr>
-            </w:pPr>
-            <w:r>
-              <w:rPr>
-                <w:rFonts w:ascii="Arial" w:eastAsia="Times New Roman" w:hAnsi="Arial" w:cs="Arial"/>
+              <w:pStyle w:val="c0"/>
+              <w:spacing w:before="0" w:beforeAutospacing="0" w:after="0" w:afterAutospacing="0" w:line="0" w:lineRule="atLeast"/>
+              <w:rPr>
+                <w:rFonts w:ascii="Arial" w:hAnsi="Arial" w:cs="Arial"/>
+                <w:color w:val="000000"/>
+                <w:sz w:val="22"/>
+                <w:szCs w:val="22"/>
+              </w:rPr>
+            </w:pPr>
+            <w:r>
+              <w:rPr>
+                <w:rStyle w:val="c11"/>
+                <w:rFonts w:ascii="Arial" w:hAnsi="Arial" w:cs="Arial"/>
                 <w:b/>
                 <w:bCs/>
                 <w:color w:val="FFFFFF"/>
+                <w:sz w:val="22"/>
+                <w:szCs w:val="22"/>
                 <w:shd w:val="clear" w:color="auto" w:fill="8064A2"/>
               </w:rPr>
               <w:t>Element</w:t>
@@ -2564,18 +2990,23 @@
           </w:tcPr>
           <w:p>
             <w:pPr>
-              <w:spacing w:after="0" w:line="0" w:lineRule="atLeast"/>
-              <w:rPr>
-                <w:rFonts w:ascii="Arial" w:eastAsia="Times New Roman" w:hAnsi="Arial" w:cs="Arial"/>
-                <w:color w:val="000000"/>
-              </w:rPr>
-            </w:pPr>
-            <w:r>
-              <w:rPr>
-                <w:rFonts w:ascii="Arial" w:eastAsia="Times New Roman" w:hAnsi="Arial" w:cs="Arial"/>
+              <w:pStyle w:val="c0"/>
+              <w:spacing w:before="0" w:beforeAutospacing="0" w:after="0" w:afterAutospacing="0" w:line="0" w:lineRule="atLeast"/>
+              <w:rPr>
+                <w:rFonts w:ascii="Arial" w:hAnsi="Arial" w:cs="Arial"/>
+                <w:color w:val="000000"/>
+                <w:sz w:val="22"/>
+                <w:szCs w:val="22"/>
+              </w:rPr>
+            </w:pPr>
+            <w:r>
+              <w:rPr>
+                <w:rFonts w:ascii="Arial" w:hAnsi="Arial" w:cs="Arial"/>
                 <w:b/>
                 <w:bCs/>
                 <w:color w:val="000000"/>
+                <w:sz w:val="22"/>
+                <w:szCs w:val="22"/>
               </w:rPr>
               <w:t>5</w:t>
             </w:r>
@@ -2600,16 +3031,22 @@
           </w:tcPr>
           <w:p>
             <w:pPr>
-              <w:spacing w:after="0" w:line="0" w:lineRule="atLeast"/>
-              <w:rPr>
-                <w:rFonts w:ascii="Arial" w:eastAsia="Times New Roman" w:hAnsi="Arial" w:cs="Arial"/>
-                <w:color w:val="000000"/>
-              </w:rPr>
-            </w:pPr>
-            <w:r>
-              <w:rPr>
-                <w:rFonts w:ascii="Arial" w:eastAsia="Times New Roman" w:hAnsi="Arial" w:cs="Arial"/>
-                <w:color w:val="000000"/>
+              <w:pStyle w:val="c0"/>
+              <w:spacing w:before="0" w:beforeAutospacing="0" w:after="0" w:afterAutospacing="0" w:line="0" w:lineRule="atLeast"/>
+              <w:rPr>
+                <w:rFonts w:ascii="Arial" w:hAnsi="Arial" w:cs="Arial"/>
+                <w:color w:val="000000"/>
+                <w:sz w:val="22"/>
+                <w:szCs w:val="22"/>
+              </w:rPr>
+            </w:pPr>
+            <w:r>
+              <w:rPr>
+                <w:rStyle w:val="c4"/>
+                <w:rFonts w:ascii="Arial" w:hAnsi="Arial" w:cs="Arial"/>
+                <w:color w:val="000000"/>
+                <w:sz w:val="22"/>
+                <w:szCs w:val="22"/>
               </w:rPr>
               <w:t>A summary of your site</w:t>
             </w:r>
@@ -2636,18 +3073,23 @@
           </w:tcPr>
           <w:p>
             <w:pPr>
-              <w:spacing w:after="0" w:line="0" w:lineRule="atLeast"/>
-              <w:rPr>
-                <w:rFonts w:ascii="Arial" w:eastAsia="Times New Roman" w:hAnsi="Arial" w:cs="Arial"/>
-                <w:color w:val="000000"/>
-              </w:rPr>
-            </w:pPr>
-            <w:r>
-              <w:rPr>
-                <w:rFonts w:ascii="Arial" w:eastAsia="Times New Roman" w:hAnsi="Arial" w:cs="Arial"/>
+              <w:pStyle w:val="c0"/>
+              <w:spacing w:before="0" w:beforeAutospacing="0" w:after="0" w:afterAutospacing="0" w:line="0" w:lineRule="atLeast"/>
+              <w:rPr>
+                <w:rFonts w:ascii="Arial" w:hAnsi="Arial" w:cs="Arial"/>
+                <w:color w:val="000000"/>
+                <w:sz w:val="22"/>
+                <w:szCs w:val="22"/>
+              </w:rPr>
+            </w:pPr>
+            <w:r>
+              <w:rPr>
+                <w:rFonts w:ascii="Arial" w:hAnsi="Arial" w:cs="Arial"/>
                 <w:b/>
                 <w:bCs/>
                 <w:color w:val="000000"/>
+                <w:sz w:val="22"/>
+                <w:szCs w:val="22"/>
               </w:rPr>
               <w:t>5</w:t>
             </w:r>
@@ -2672,16 +3114,22 @@
           </w:tcPr>
           <w:p>
             <w:pPr>
-              <w:spacing w:after="0" w:line="0" w:lineRule="atLeast"/>
-              <w:rPr>
-                <w:rFonts w:ascii="Arial" w:eastAsia="Times New Roman" w:hAnsi="Arial" w:cs="Arial"/>
-                <w:color w:val="000000"/>
-              </w:rPr>
-            </w:pPr>
-            <w:r>
-              <w:rPr>
-                <w:rFonts w:ascii="Arial" w:eastAsia="Times New Roman" w:hAnsi="Arial" w:cs="Arial"/>
-                <w:color w:val="000000"/>
+              <w:pStyle w:val="c0"/>
+              <w:spacing w:before="0" w:beforeAutospacing="0" w:after="0" w:afterAutospacing="0" w:line="0" w:lineRule="atLeast"/>
+              <w:rPr>
+                <w:rFonts w:ascii="Arial" w:hAnsi="Arial" w:cs="Arial"/>
+                <w:color w:val="000000"/>
+                <w:sz w:val="22"/>
+                <w:szCs w:val="22"/>
+              </w:rPr>
+            </w:pPr>
+            <w:r>
+              <w:rPr>
+                <w:rStyle w:val="c4"/>
+                <w:rFonts w:ascii="Arial" w:hAnsi="Arial" w:cs="Arial"/>
+                <w:color w:val="000000"/>
+                <w:sz w:val="22"/>
+                <w:szCs w:val="22"/>
               </w:rPr>
               <w:t>At least 4 screenshots of your site</w:t>
             </w:r>
@@ -2708,18 +3156,23 @@
           </w:tcPr>
           <w:p>
             <w:pPr>
-              <w:spacing w:after="0" w:line="0" w:lineRule="atLeast"/>
-              <w:rPr>
-                <w:rFonts w:ascii="Arial" w:eastAsia="Times New Roman" w:hAnsi="Arial" w:cs="Arial"/>
-                <w:color w:val="000000"/>
-              </w:rPr>
-            </w:pPr>
-            <w:r>
-              <w:rPr>
-                <w:rFonts w:ascii="Arial" w:eastAsia="Times New Roman" w:hAnsi="Arial" w:cs="Arial"/>
+              <w:pStyle w:val="c0"/>
+              <w:spacing w:before="0" w:beforeAutospacing="0" w:after="0" w:afterAutospacing="0" w:line="0" w:lineRule="atLeast"/>
+              <w:rPr>
+                <w:rFonts w:ascii="Arial" w:hAnsi="Arial" w:cs="Arial"/>
+                <w:color w:val="000000"/>
+                <w:sz w:val="22"/>
+                <w:szCs w:val="22"/>
+              </w:rPr>
+            </w:pPr>
+            <w:r>
+              <w:rPr>
+                <w:rFonts w:ascii="Arial" w:hAnsi="Arial" w:cs="Arial"/>
                 <w:b/>
                 <w:bCs/>
                 <w:color w:val="000000"/>
+                <w:sz w:val="22"/>
+                <w:szCs w:val="22"/>
               </w:rPr>
               <w:t>5</w:t>
             </w:r>
@@ -2744,16 +3197,22 @@
           </w:tcPr>
           <w:p>
             <w:pPr>
-              <w:spacing w:after="0" w:line="0" w:lineRule="atLeast"/>
-              <w:rPr>
-                <w:rFonts w:ascii="Arial" w:eastAsia="Times New Roman" w:hAnsi="Arial" w:cs="Arial"/>
-                <w:color w:val="000000"/>
-              </w:rPr>
-            </w:pPr>
-            <w:r>
-              <w:rPr>
-                <w:rFonts w:ascii="Arial" w:eastAsia="Times New Roman" w:hAnsi="Arial" w:cs="Arial"/>
-                <w:color w:val="000000"/>
+              <w:pStyle w:val="c0"/>
+              <w:spacing w:before="0" w:beforeAutospacing="0" w:after="0" w:afterAutospacing="0" w:line="0" w:lineRule="atLeast"/>
+              <w:rPr>
+                <w:rFonts w:ascii="Arial" w:hAnsi="Arial" w:cs="Arial"/>
+                <w:color w:val="000000"/>
+                <w:sz w:val="22"/>
+                <w:szCs w:val="22"/>
+              </w:rPr>
+            </w:pPr>
+            <w:r>
+              <w:rPr>
+                <w:rStyle w:val="c4"/>
+                <w:rFonts w:ascii="Arial" w:hAnsi="Arial" w:cs="Arial"/>
+                <w:color w:val="000000"/>
+                <w:sz w:val="22"/>
+                <w:szCs w:val="22"/>
               </w:rPr>
               <w:t>3 screenshots of code, explained in detail by you</w:t>
             </w:r>
@@ -2780,18 +3239,23 @@
           </w:tcPr>
           <w:p>
             <w:pPr>
-              <w:spacing w:after="0" w:line="0" w:lineRule="atLeast"/>
-              <w:rPr>
-                <w:rFonts w:ascii="Arial" w:eastAsia="Times New Roman" w:hAnsi="Arial" w:cs="Arial"/>
-                <w:color w:val="000000"/>
-              </w:rPr>
-            </w:pPr>
-            <w:r>
-              <w:rPr>
-                <w:rFonts w:ascii="Arial" w:eastAsia="Times New Roman" w:hAnsi="Arial" w:cs="Arial"/>
+              <w:pStyle w:val="c0"/>
+              <w:spacing w:before="0" w:beforeAutospacing="0" w:after="0" w:afterAutospacing="0" w:line="0" w:lineRule="atLeast"/>
+              <w:rPr>
+                <w:rFonts w:ascii="Arial" w:hAnsi="Arial" w:cs="Arial"/>
+                <w:color w:val="000000"/>
+                <w:sz w:val="22"/>
+                <w:szCs w:val="22"/>
+              </w:rPr>
+            </w:pPr>
+            <w:r>
+              <w:rPr>
+                <w:rFonts w:ascii="Arial" w:hAnsi="Arial" w:cs="Arial"/>
                 <w:b/>
                 <w:bCs/>
                 <w:color w:val="000000"/>
+                <w:sz w:val="22"/>
+                <w:szCs w:val="22"/>
               </w:rPr>
               <w:t>5</w:t>
             </w:r>
@@ -2816,16 +3280,22 @@
           </w:tcPr>
           <w:p>
             <w:pPr>
-              <w:spacing w:after="0" w:line="0" w:lineRule="atLeast"/>
-              <w:rPr>
-                <w:rFonts w:ascii="Arial" w:eastAsia="Times New Roman" w:hAnsi="Arial" w:cs="Arial"/>
-                <w:color w:val="000000"/>
-              </w:rPr>
-            </w:pPr>
-            <w:r>
-              <w:rPr>
-                <w:rFonts w:ascii="Arial" w:eastAsia="Times New Roman" w:hAnsi="Arial" w:cs="Arial"/>
-                <w:color w:val="000000"/>
+              <w:pStyle w:val="c0"/>
+              <w:spacing w:before="0" w:beforeAutospacing="0" w:after="0" w:afterAutospacing="0" w:line="0" w:lineRule="atLeast"/>
+              <w:rPr>
+                <w:rFonts w:ascii="Arial" w:hAnsi="Arial" w:cs="Arial"/>
+                <w:color w:val="000000"/>
+                <w:sz w:val="22"/>
+                <w:szCs w:val="22"/>
+              </w:rPr>
+            </w:pPr>
+            <w:r>
+              <w:rPr>
+                <w:rStyle w:val="c4"/>
+                <w:rFonts w:ascii="Arial" w:hAnsi="Arial" w:cs="Arial"/>
+                <w:color w:val="000000"/>
+                <w:sz w:val="22"/>
+                <w:szCs w:val="22"/>
               </w:rPr>
               <w:t>A list of three new things learned in the building of your site</w:t>
             </w:r>
@@ -2852,18 +3322,23 @@
           </w:tcPr>
           <w:p>
             <w:pPr>
-              <w:spacing w:after="0" w:line="0" w:lineRule="atLeast"/>
-              <w:rPr>
-                <w:rFonts w:ascii="Arial" w:eastAsia="Times New Roman" w:hAnsi="Arial" w:cs="Arial"/>
-                <w:color w:val="000000"/>
-              </w:rPr>
-            </w:pPr>
-            <w:r>
-              <w:rPr>
-                <w:rFonts w:ascii="Arial" w:eastAsia="Times New Roman" w:hAnsi="Arial" w:cs="Arial"/>
+              <w:pStyle w:val="c0"/>
+              <w:spacing w:before="0" w:beforeAutospacing="0" w:after="0" w:afterAutospacing="0" w:line="0" w:lineRule="atLeast"/>
+              <w:rPr>
+                <w:rFonts w:ascii="Arial" w:hAnsi="Arial" w:cs="Arial"/>
+                <w:color w:val="000000"/>
+                <w:sz w:val="22"/>
+                <w:szCs w:val="22"/>
+              </w:rPr>
+            </w:pPr>
+            <w:r>
+              <w:rPr>
+                <w:rFonts w:ascii="Arial" w:hAnsi="Arial" w:cs="Arial"/>
                 <w:b/>
                 <w:bCs/>
                 <w:color w:val="000000"/>
+                <w:sz w:val="22"/>
+                <w:szCs w:val="22"/>
               </w:rPr>
               <w:t>5</w:t>
             </w:r>
@@ -2888,24 +3363,33 @@
           </w:tcPr>
           <w:p>
             <w:pPr>
-              <w:spacing w:after="0" w:line="0" w:lineRule="atLeast"/>
-              <w:rPr>
-                <w:rFonts w:ascii="Arial" w:eastAsia="Times New Roman" w:hAnsi="Arial" w:cs="Arial"/>
-                <w:color w:val="000000"/>
-              </w:rPr>
-            </w:pPr>
-            <w:r>
-              <w:rPr>
-                <w:rFonts w:ascii="Arial" w:eastAsia="Times New Roman" w:hAnsi="Arial" w:cs="Arial"/>
-                <w:color w:val="000000"/>
+              <w:pStyle w:val="c0"/>
+              <w:spacing w:before="0" w:beforeAutospacing="0" w:after="0" w:afterAutospacing="0" w:line="0" w:lineRule="atLeast"/>
+              <w:rPr>
+                <w:rFonts w:ascii="Arial" w:hAnsi="Arial" w:cs="Arial"/>
+                <w:color w:val="000000"/>
+                <w:sz w:val="22"/>
+                <w:szCs w:val="22"/>
+              </w:rPr>
+            </w:pPr>
+            <w:r>
+              <w:rPr>
+                <w:rStyle w:val="c4"/>
+                <w:rFonts w:ascii="Arial" w:hAnsi="Arial" w:cs="Arial"/>
+                <w:color w:val="000000"/>
+                <w:sz w:val="22"/>
+                <w:szCs w:val="22"/>
               </w:rPr>
               <w:t xml:space="preserve">Answering 5 questions from Mrs. </w:t>
             </w:r>
             <w:proofErr w:type="spellStart"/>
             <w:r>
               <w:rPr>
-                <w:rFonts w:ascii="Arial" w:eastAsia="Times New Roman" w:hAnsi="Arial" w:cs="Arial"/>
-                <w:color w:val="000000"/>
+                <w:rStyle w:val="c4"/>
+                <w:rFonts w:ascii="Arial" w:hAnsi="Arial" w:cs="Arial"/>
+                <w:color w:val="000000"/>
+                <w:sz w:val="22"/>
+                <w:szCs w:val="22"/>
               </w:rPr>
               <w:t>McLead</w:t>
             </w:r>
@@ -2916,15 +3400,15 @@
     </w:tbl>
     <w:p>
       <w:pPr>
-        <w:spacing w:after="0" w:line="240" w:lineRule="auto"/>
+        <w:spacing w:after="0"/>
         <w:rPr>
-          <w:rFonts w:ascii="Arial" w:eastAsia="Times New Roman" w:hAnsi="Arial" w:cs="Arial"/>
+          <w:rFonts w:ascii="Arial" w:hAnsi="Arial" w:cs="Arial"/>
           <w:color w:val="000000"/>
         </w:rPr>
       </w:pPr>
       <w:r>
         <w:rPr>
-          <w:rFonts w:ascii="Arial" w:eastAsia="Times New Roman" w:hAnsi="Arial" w:cs="Arial"/>
+          <w:rFonts w:ascii="Arial" w:hAnsi="Arial" w:cs="Arial"/>
           <w:color w:val="000000"/>
         </w:rPr>
         <w:t> </w:t>
@@ -3196,6 +3680,34 @@
     <w:basedOn w:val="DefaultParagraphFont"/>
     <w:rsid w:val="00C84E02"/>
   </w:style>
+  <w:style w:type="paragraph" w:customStyle="1" w:styleId="c0">
+    <w:name w:val="c0"/>
+    <w:basedOn w:val="Normal"/>
+    <w:rsid w:val="002C33CA"/>
+    <w:pPr>
+      <w:spacing w:before="100" w:beforeAutospacing="1" w:after="100" w:afterAutospacing="1" w:line="240" w:lineRule="auto"/>
+    </w:pPr>
+    <w:rPr>
+      <w:rFonts w:ascii="Times New Roman" w:eastAsia="Times New Roman" w:hAnsi="Times New Roman" w:cs="Times New Roman"/>
+      <w:sz w:val="24"/>
+      <w:szCs w:val="24"/>
+    </w:rPr>
+  </w:style>
+  <w:style w:type="character" w:customStyle="1" w:styleId="c12">
+    <w:name w:val="c12"/>
+    <w:basedOn w:val="DefaultParagraphFont"/>
+    <w:rsid w:val="002C33CA"/>
+  </w:style>
+  <w:style w:type="character" w:customStyle="1" w:styleId="c4">
+    <w:name w:val="c4"/>
+    <w:basedOn w:val="DefaultParagraphFont"/>
+    <w:rsid w:val="002C33CA"/>
+  </w:style>
+  <w:style w:type="character" w:customStyle="1" w:styleId="c14">
+    <w:name w:val="c14"/>
+    <w:basedOn w:val="DefaultParagraphFont"/>
+    <w:rsid w:val="002C33CA"/>
+  </w:style>
 </w:styles>
 </file>
 
@@ -3453,6 +3965,34 @@
     <w:name w:val="c7"/>
     <w:basedOn w:val="DefaultParagraphFont"/>
     <w:rsid w:val="00C84E02"/>
+  </w:style>
+  <w:style w:type="paragraph" w:customStyle="1" w:styleId="c0">
+    <w:name w:val="c0"/>
+    <w:basedOn w:val="Normal"/>
+    <w:rsid w:val="002C33CA"/>
+    <w:pPr>
+      <w:spacing w:before="100" w:beforeAutospacing="1" w:after="100" w:afterAutospacing="1" w:line="240" w:lineRule="auto"/>
+    </w:pPr>
+    <w:rPr>
+      <w:rFonts w:ascii="Times New Roman" w:eastAsia="Times New Roman" w:hAnsi="Times New Roman" w:cs="Times New Roman"/>
+      <w:sz w:val="24"/>
+      <w:szCs w:val="24"/>
+    </w:rPr>
+  </w:style>
+  <w:style w:type="character" w:customStyle="1" w:styleId="c12">
+    <w:name w:val="c12"/>
+    <w:basedOn w:val="DefaultParagraphFont"/>
+    <w:rsid w:val="002C33CA"/>
+  </w:style>
+  <w:style w:type="character" w:customStyle="1" w:styleId="c4">
+    <w:name w:val="c4"/>
+    <w:basedOn w:val="DefaultParagraphFont"/>
+    <w:rsid w:val="002C33CA"/>
+  </w:style>
+  <w:style w:type="character" w:customStyle="1" w:styleId="c14">
+    <w:name w:val="c14"/>
+    <w:basedOn w:val="DefaultParagraphFont"/>
+    <w:rsid w:val="002C33CA"/>
   </w:style>
 </w:styles>
 </file>

</xml_diff>